<commit_message>
BDD dans la doc
</commit_message>
<xml_diff>
--- a/Version_Doc/2016_06_12_Documentation_TPI_2016_GabrielStrano.docx
+++ b/Version_Doc/2016_06_12_Documentation_TPI_2016_GabrielStrano.docx
@@ -102,7 +102,7 @@
           <w:r>
             <w:fldChar w:fldCharType="separate"/>
           </w:r>
-          <w:hyperlink w:anchor="_Toc453566011" w:history="1">
+          <w:hyperlink w:anchor="_Toc453568791" w:history="1">
             <w:r>
               <w:rPr>
                 <w:rStyle w:val="Lienhypertexte"/>
@@ -129,7 +129,7 @@
                 <w:noProof/>
                 <w:webHidden/>
               </w:rPr>
-              <w:instrText xml:space="preserve"> PAGEREF _Toc453566011 \h </w:instrText>
+              <w:instrText xml:space="preserve"> PAGEREF _Toc453568791 \h </w:instrText>
             </w:r>
             <w:r>
               <w:rPr>
@@ -173,7 +173,7 @@
               <w:lang w:eastAsia="fr-CH"/>
             </w:rPr>
           </w:pPr>
-          <w:hyperlink w:anchor="_Toc453566012" w:history="1">
+          <w:hyperlink w:anchor="_Toc453568792" w:history="1">
             <w:r>
               <w:rPr>
                 <w:rStyle w:val="Lienhypertexte"/>
@@ -200,7 +200,7 @@
                 <w:noProof/>
                 <w:webHidden/>
               </w:rPr>
-              <w:instrText xml:space="preserve"> PAGEREF _Toc453566012 \h </w:instrText>
+              <w:instrText xml:space="preserve"> PAGEREF _Toc453568792 \h </w:instrText>
             </w:r>
             <w:r>
               <w:rPr>
@@ -244,7 +244,7 @@
               <w:lang w:eastAsia="fr-CH"/>
             </w:rPr>
           </w:pPr>
-          <w:hyperlink w:anchor="_Toc453566013" w:history="1">
+          <w:hyperlink w:anchor="_Toc453568793" w:history="1">
             <w:r>
               <w:rPr>
                 <w:rStyle w:val="Lienhypertexte"/>
@@ -271,7 +271,7 @@
                 <w:noProof/>
                 <w:webHidden/>
               </w:rPr>
-              <w:instrText xml:space="preserve"> PAGEREF _Toc453566013 \h </w:instrText>
+              <w:instrText xml:space="preserve"> PAGEREF _Toc453568793 \h </w:instrText>
             </w:r>
             <w:r>
               <w:rPr>
@@ -315,7 +315,78 @@
               <w:lang w:eastAsia="fr-CH"/>
             </w:rPr>
           </w:pPr>
-          <w:hyperlink w:anchor="_Toc453566014" w:history="1">
+          <w:hyperlink w:anchor="_Toc453568794" w:history="1">
+            <w:r>
+              <w:rPr>
+                <w:rStyle w:val="Lienhypertexte"/>
+                <w:noProof/>
+              </w:rPr>
+              <w:t>Étude d'opportunité</w:t>
+            </w:r>
+            <w:r>
+              <w:rPr>
+                <w:noProof/>
+                <w:webHidden/>
+              </w:rPr>
+              <w:tab/>
+            </w:r>
+            <w:r>
+              <w:rPr>
+                <w:noProof/>
+                <w:webHidden/>
+              </w:rPr>
+              <w:fldChar w:fldCharType="begin"/>
+            </w:r>
+            <w:r>
+              <w:rPr>
+                <w:noProof/>
+                <w:webHidden/>
+              </w:rPr>
+              <w:instrText xml:space="preserve"> PAGEREF _Toc453568794 \h </w:instrText>
+            </w:r>
+            <w:r>
+              <w:rPr>
+                <w:noProof/>
+                <w:webHidden/>
+              </w:rPr>
+            </w:r>
+            <w:r>
+              <w:rPr>
+                <w:noProof/>
+                <w:webHidden/>
+              </w:rPr>
+              <w:fldChar w:fldCharType="separate"/>
+            </w:r>
+            <w:r>
+              <w:rPr>
+                <w:noProof/>
+                <w:webHidden/>
+              </w:rPr>
+              <w:t>3</w:t>
+            </w:r>
+            <w:r>
+              <w:rPr>
+                <w:noProof/>
+                <w:webHidden/>
+              </w:rPr>
+              <w:fldChar w:fldCharType="end"/>
+            </w:r>
+          </w:hyperlink>
+        </w:p>
+        <w:p>
+          <w:pPr>
+            <w:pStyle w:val="TM1"/>
+            <w:tabs>
+              <w:tab w:val="right" w:leader="dot" w:pos="9062"/>
+            </w:tabs>
+            <w:rPr>
+              <w:noProof/>
+              <w:sz w:val="22"/>
+              <w:szCs w:val="22"/>
+              <w:lang w:eastAsia="fr-CH"/>
+            </w:rPr>
+          </w:pPr>
+          <w:hyperlink w:anchor="_Toc453568795" w:history="1">
             <w:r>
               <w:rPr>
                 <w:rStyle w:val="Lienhypertexte"/>
@@ -343,7 +414,7 @@
                 <w:noProof/>
                 <w:webHidden/>
               </w:rPr>
-              <w:instrText xml:space="preserve"> PAGEREF _Toc453566014 \h </w:instrText>
+              <w:instrText xml:space="preserve"> PAGEREF _Toc453568795 \h </w:instrText>
             </w:r>
             <w:r>
               <w:rPr>
@@ -387,7 +458,7 @@
               <w:lang w:eastAsia="fr-CH"/>
             </w:rPr>
           </w:pPr>
-          <w:hyperlink w:anchor="_Toc453566015" w:history="1">
+          <w:hyperlink w:anchor="_Toc453568796" w:history="1">
             <w:r>
               <w:rPr>
                 <w:rStyle w:val="Lienhypertexte"/>
@@ -415,7 +486,7 @@
                 <w:noProof/>
                 <w:webHidden/>
               </w:rPr>
-              <w:instrText xml:space="preserve"> PAGEREF _Toc453566015 \h </w:instrText>
+              <w:instrText xml:space="preserve"> PAGEREF _Toc453568796 \h </w:instrText>
             </w:r>
             <w:r>
               <w:rPr>
@@ -459,7 +530,7 @@
               <w:lang w:eastAsia="fr-CH"/>
             </w:rPr>
           </w:pPr>
-          <w:hyperlink w:anchor="_Toc453566016" w:history="1">
+          <w:hyperlink w:anchor="_Toc453568797" w:history="1">
             <w:r>
               <w:rPr>
                 <w:rStyle w:val="Lienhypertexte"/>
@@ -486,7 +557,7 @@
                 <w:noProof/>
                 <w:webHidden/>
               </w:rPr>
-              <w:instrText xml:space="preserve"> PAGEREF _Toc453566016 \h </w:instrText>
+              <w:instrText xml:space="preserve"> PAGEREF _Toc453568797 \h </w:instrText>
             </w:r>
             <w:r>
               <w:rPr>
@@ -530,7 +601,7 @@
               <w:lang w:eastAsia="fr-CH"/>
             </w:rPr>
           </w:pPr>
-          <w:hyperlink w:anchor="_Toc453566017" w:history="1">
+          <w:hyperlink w:anchor="_Toc453568798" w:history="1">
             <w:r>
               <w:rPr>
                 <w:rStyle w:val="Lienhypertexte"/>
@@ -558,7 +629,7 @@
                 <w:noProof/>
                 <w:webHidden/>
               </w:rPr>
-              <w:instrText xml:space="preserve"> PAGEREF _Toc453566017 \h </w:instrText>
+              <w:instrText xml:space="preserve"> PAGEREF _Toc453568798 \h </w:instrText>
             </w:r>
             <w:r>
               <w:rPr>
@@ -602,7 +673,7 @@
               <w:lang w:eastAsia="fr-CH"/>
             </w:rPr>
           </w:pPr>
-          <w:hyperlink w:anchor="_Toc453566018" w:history="1">
+          <w:hyperlink w:anchor="_Toc453568799" w:history="1">
             <w:r>
               <w:rPr>
                 <w:rStyle w:val="Lienhypertexte"/>
@@ -629,7 +700,7 @@
                 <w:noProof/>
                 <w:webHidden/>
               </w:rPr>
-              <w:instrText xml:space="preserve"> PAGEREF _Toc453566018 \h </w:instrText>
+              <w:instrText xml:space="preserve"> PAGEREF _Toc453568799 \h </w:instrText>
             </w:r>
             <w:r>
               <w:rPr>
@@ -673,7 +744,7 @@
               <w:lang w:eastAsia="fr-CH"/>
             </w:rPr>
           </w:pPr>
-          <w:hyperlink w:anchor="_Toc453566019" w:history="1">
+          <w:hyperlink w:anchor="_Toc453568800" w:history="1">
             <w:r>
               <w:rPr>
                 <w:rStyle w:val="Lienhypertexte"/>
@@ -700,7 +771,7 @@
                 <w:noProof/>
                 <w:webHidden/>
               </w:rPr>
-              <w:instrText xml:space="preserve"> PAGEREF _Toc453566019 \h </w:instrText>
+              <w:instrText xml:space="preserve"> PAGEREF _Toc453568800 \h </w:instrText>
             </w:r>
             <w:r>
               <w:rPr>
@@ -744,7 +815,7 @@
               <w:lang w:eastAsia="fr-CH"/>
             </w:rPr>
           </w:pPr>
-          <w:hyperlink w:anchor="_Toc453566020" w:history="1">
+          <w:hyperlink w:anchor="_Toc453568801" w:history="1">
             <w:r>
               <w:rPr>
                 <w:rStyle w:val="Lienhypertexte"/>
@@ -771,7 +842,7 @@
                 <w:noProof/>
                 <w:webHidden/>
               </w:rPr>
-              <w:instrText xml:space="preserve"> PAGEREF _Toc453566020 \h </w:instrText>
+              <w:instrText xml:space="preserve"> PAGEREF _Toc453568801 \h </w:instrText>
             </w:r>
             <w:r>
               <w:rPr>
@@ -791,7 +862,7 @@
                 <w:noProof/>
                 <w:webHidden/>
               </w:rPr>
-              <w:t>5</w:t>
+              <w:t>6</w:t>
             </w:r>
             <w:r>
               <w:rPr>
@@ -815,7 +886,7 @@
               <w:lang w:eastAsia="fr-CH"/>
             </w:rPr>
           </w:pPr>
-          <w:hyperlink w:anchor="_Toc453566021" w:history="1">
+          <w:hyperlink w:anchor="_Toc453568802" w:history="1">
             <w:r>
               <w:rPr>
                 <w:rStyle w:val="Lienhypertexte"/>
@@ -842,7 +913,7 @@
                 <w:noProof/>
                 <w:webHidden/>
               </w:rPr>
-              <w:instrText xml:space="preserve"> PAGEREF _Toc453566021 \h </w:instrText>
+              <w:instrText xml:space="preserve"> PAGEREF _Toc453568802 \h </w:instrText>
             </w:r>
             <w:r>
               <w:rPr>
@@ -862,7 +933,7 @@
                 <w:noProof/>
                 <w:webHidden/>
               </w:rPr>
-              <w:t>6</w:t>
+              <w:t>7</w:t>
             </w:r>
             <w:r>
               <w:rPr>
@@ -886,7 +957,7 @@
               <w:lang w:eastAsia="fr-CH"/>
             </w:rPr>
           </w:pPr>
-          <w:hyperlink w:anchor="_Toc453566022" w:history="1">
+          <w:hyperlink w:anchor="_Toc453568803" w:history="1">
             <w:r>
               <w:rPr>
                 <w:rStyle w:val="Lienhypertexte"/>
@@ -913,7 +984,7 @@
                 <w:noProof/>
                 <w:webHidden/>
               </w:rPr>
-              <w:instrText xml:space="preserve"> PAGEREF _Toc453566022 \h </w:instrText>
+              <w:instrText xml:space="preserve"> PAGEREF _Toc453568803 \h </w:instrText>
             </w:r>
             <w:r>
               <w:rPr>
@@ -933,7 +1004,7 @@
                 <w:noProof/>
                 <w:webHidden/>
               </w:rPr>
-              <w:t>6</w:t>
+              <w:t>7</w:t>
             </w:r>
             <w:r>
               <w:rPr>
@@ -957,7 +1028,7 @@
               <w:lang w:eastAsia="fr-CH"/>
             </w:rPr>
           </w:pPr>
-          <w:hyperlink w:anchor="_Toc453566023" w:history="1">
+          <w:hyperlink w:anchor="_Toc453568804" w:history="1">
             <w:r>
               <w:rPr>
                 <w:rStyle w:val="Lienhypertexte"/>
@@ -984,7 +1055,7 @@
                 <w:noProof/>
                 <w:webHidden/>
               </w:rPr>
-              <w:instrText xml:space="preserve"> PAGEREF _Toc453566023 \h </w:instrText>
+              <w:instrText xml:space="preserve"> PAGEREF _Toc453568804 \h </w:instrText>
             </w:r>
             <w:r>
               <w:rPr>
@@ -1004,7 +1075,7 @@
                 <w:noProof/>
                 <w:webHidden/>
               </w:rPr>
-              <w:t>7</w:t>
+              <w:t>8</w:t>
             </w:r>
             <w:r>
               <w:rPr>
@@ -1028,7 +1099,7 @@
               <w:lang w:eastAsia="fr-CH"/>
             </w:rPr>
           </w:pPr>
-          <w:hyperlink w:anchor="_Toc453566024" w:history="1">
+          <w:hyperlink w:anchor="_Toc453568805" w:history="1">
             <w:r>
               <w:rPr>
                 <w:rStyle w:val="Lienhypertexte"/>
@@ -1055,7 +1126,7 @@
                 <w:noProof/>
                 <w:webHidden/>
               </w:rPr>
-              <w:instrText xml:space="preserve"> PAGEREF _Toc453566024 \h </w:instrText>
+              <w:instrText xml:space="preserve"> PAGEREF _Toc453568805 \h </w:instrText>
             </w:r>
             <w:r>
               <w:rPr>
@@ -1075,7 +1146,7 @@
                 <w:noProof/>
                 <w:webHidden/>
               </w:rPr>
-              <w:t>7</w:t>
+              <w:t>8</w:t>
             </w:r>
             <w:r>
               <w:rPr>
@@ -1099,7 +1170,7 @@
               <w:lang w:eastAsia="fr-CH"/>
             </w:rPr>
           </w:pPr>
-          <w:hyperlink w:anchor="_Toc453566025" w:history="1">
+          <w:hyperlink w:anchor="_Toc453568806" w:history="1">
             <w:r>
               <w:rPr>
                 <w:rStyle w:val="Lienhypertexte"/>
@@ -1126,7 +1197,7 @@
                 <w:noProof/>
                 <w:webHidden/>
               </w:rPr>
-              <w:instrText xml:space="preserve"> PAGEREF _Toc453566025 \h </w:instrText>
+              <w:instrText xml:space="preserve"> PAGEREF _Toc453568806 \h </w:instrText>
             </w:r>
             <w:r>
               <w:rPr>
@@ -1146,7 +1217,7 @@
                 <w:noProof/>
                 <w:webHidden/>
               </w:rPr>
-              <w:t>7</w:t>
+              <w:t>8</w:t>
             </w:r>
             <w:r>
               <w:rPr>
@@ -1170,7 +1241,7 @@
               <w:lang w:eastAsia="fr-CH"/>
             </w:rPr>
           </w:pPr>
-          <w:hyperlink w:anchor="_Toc453566026" w:history="1">
+          <w:hyperlink w:anchor="_Toc453568807" w:history="1">
             <w:r>
               <w:rPr>
                 <w:rStyle w:val="Lienhypertexte"/>
@@ -1197,7 +1268,7 @@
                 <w:noProof/>
                 <w:webHidden/>
               </w:rPr>
-              <w:instrText xml:space="preserve"> PAGEREF _Toc453566026 \h </w:instrText>
+              <w:instrText xml:space="preserve"> PAGEREF _Toc453568807 \h </w:instrText>
             </w:r>
             <w:r>
               <w:rPr>
@@ -1217,7 +1288,7 @@
                 <w:noProof/>
                 <w:webHidden/>
               </w:rPr>
-              <w:t>7</w:t>
+              <w:t>8</w:t>
             </w:r>
             <w:r>
               <w:rPr>
@@ -1241,7 +1312,7 @@
               <w:lang w:eastAsia="fr-CH"/>
             </w:rPr>
           </w:pPr>
-          <w:hyperlink w:anchor="_Toc453566027" w:history="1">
+          <w:hyperlink w:anchor="_Toc453568808" w:history="1">
             <w:r>
               <w:rPr>
                 <w:rStyle w:val="Lienhypertexte"/>
@@ -1268,7 +1339,7 @@
                 <w:noProof/>
                 <w:webHidden/>
               </w:rPr>
-              <w:instrText xml:space="preserve"> PAGEREF _Toc453566027 \h </w:instrText>
+              <w:instrText xml:space="preserve"> PAGEREF _Toc453568808 \h </w:instrText>
             </w:r>
             <w:r>
               <w:rPr>
@@ -1288,7 +1359,7 @@
                 <w:noProof/>
                 <w:webHidden/>
               </w:rPr>
-              <w:t>7</w:t>
+              <w:t>8</w:t>
             </w:r>
             <w:r>
               <w:rPr>
@@ -1312,7 +1383,7 @@
               <w:lang w:eastAsia="fr-CH"/>
             </w:rPr>
           </w:pPr>
-          <w:hyperlink w:anchor="_Toc453566028" w:history="1">
+          <w:hyperlink w:anchor="_Toc453568809" w:history="1">
             <w:r>
               <w:rPr>
                 <w:rStyle w:val="Lienhypertexte"/>
@@ -1339,7 +1410,7 @@
                 <w:noProof/>
                 <w:webHidden/>
               </w:rPr>
-              <w:instrText xml:space="preserve"> PAGEREF _Toc453566028 \h </w:instrText>
+              <w:instrText xml:space="preserve"> PAGEREF _Toc453568809 \h </w:instrText>
             </w:r>
             <w:r>
               <w:rPr>
@@ -1359,7 +1430,7 @@
                 <w:noProof/>
                 <w:webHidden/>
               </w:rPr>
-              <w:t>7</w:t>
+              <w:t>8</w:t>
             </w:r>
             <w:r>
               <w:rPr>
@@ -1383,7 +1454,7 @@
               <w:lang w:eastAsia="fr-CH"/>
             </w:rPr>
           </w:pPr>
-          <w:hyperlink w:anchor="_Toc453566029" w:history="1">
+          <w:hyperlink w:anchor="_Toc453568810" w:history="1">
             <w:r>
               <w:rPr>
                 <w:rStyle w:val="Lienhypertexte"/>
@@ -1410,7 +1481,7 @@
                 <w:noProof/>
                 <w:webHidden/>
               </w:rPr>
-              <w:instrText xml:space="preserve"> PAGEREF _Toc453566029 \h </w:instrText>
+              <w:instrText xml:space="preserve"> PAGEREF _Toc453568810 \h </w:instrText>
             </w:r>
             <w:r>
               <w:rPr>
@@ -1430,7 +1501,7 @@
                 <w:noProof/>
                 <w:webHidden/>
               </w:rPr>
-              <w:t>8</w:t>
+              <w:t>9</w:t>
             </w:r>
             <w:r>
               <w:rPr>
@@ -1454,7 +1525,7 @@
               <w:lang w:eastAsia="fr-CH"/>
             </w:rPr>
           </w:pPr>
-          <w:hyperlink w:anchor="_Toc453566030" w:history="1">
+          <w:hyperlink w:anchor="_Toc453568811" w:history="1">
             <w:r>
               <w:rPr>
                 <w:rStyle w:val="Lienhypertexte"/>
@@ -1481,7 +1552,7 @@
                 <w:noProof/>
                 <w:webHidden/>
               </w:rPr>
-              <w:instrText xml:space="preserve"> PAGEREF _Toc453566030 \h </w:instrText>
+              <w:instrText xml:space="preserve"> PAGEREF _Toc453568811 \h </w:instrText>
             </w:r>
             <w:r>
               <w:rPr>
@@ -1501,7 +1572,7 @@
                 <w:noProof/>
                 <w:webHidden/>
               </w:rPr>
-              <w:t>8</w:t>
+              <w:t>9</w:t>
             </w:r>
             <w:r>
               <w:rPr>
@@ -1525,7 +1596,7 @@
               <w:lang w:eastAsia="fr-CH"/>
             </w:rPr>
           </w:pPr>
-          <w:hyperlink w:anchor="_Toc453566031" w:history="1">
+          <w:hyperlink w:anchor="_Toc453568812" w:history="1">
             <w:r>
               <w:rPr>
                 <w:rStyle w:val="Lienhypertexte"/>
@@ -1552,7 +1623,7 @@
                 <w:noProof/>
                 <w:webHidden/>
               </w:rPr>
-              <w:instrText xml:space="preserve"> PAGEREF _Toc453566031 \h </w:instrText>
+              <w:instrText xml:space="preserve"> PAGEREF _Toc453568812 \h </w:instrText>
             </w:r>
             <w:r>
               <w:rPr>
@@ -1572,7 +1643,7 @@
                 <w:noProof/>
                 <w:webHidden/>
               </w:rPr>
-              <w:t>9</w:t>
+              <w:t>10</w:t>
             </w:r>
             <w:r>
               <w:rPr>
@@ -1596,7 +1667,7 @@
               <w:lang w:eastAsia="fr-CH"/>
             </w:rPr>
           </w:pPr>
-          <w:hyperlink w:anchor="_Toc453566032" w:history="1">
+          <w:hyperlink w:anchor="_Toc453568813" w:history="1">
             <w:r>
               <w:rPr>
                 <w:rStyle w:val="Lienhypertexte"/>
@@ -1623,7 +1694,7 @@
                 <w:noProof/>
                 <w:webHidden/>
               </w:rPr>
-              <w:instrText xml:space="preserve"> PAGEREF _Toc453566032 \h </w:instrText>
+              <w:instrText xml:space="preserve"> PAGEREF _Toc453568813 \h </w:instrText>
             </w:r>
             <w:r>
               <w:rPr>
@@ -1643,7 +1714,7 @@
                 <w:noProof/>
                 <w:webHidden/>
               </w:rPr>
-              <w:t>10</w:t>
+              <w:t>11</w:t>
             </w:r>
             <w:r>
               <w:rPr>
@@ -1667,7 +1738,7 @@
               <w:lang w:eastAsia="fr-CH"/>
             </w:rPr>
           </w:pPr>
-          <w:hyperlink w:anchor="_Toc453566033" w:history="1">
+          <w:hyperlink w:anchor="_Toc453568814" w:history="1">
             <w:r>
               <w:rPr>
                 <w:rStyle w:val="Lienhypertexte"/>
@@ -1694,7 +1765,7 @@
                 <w:noProof/>
                 <w:webHidden/>
               </w:rPr>
-              <w:instrText xml:space="preserve"> PAGEREF _Toc453566033 \h </w:instrText>
+              <w:instrText xml:space="preserve"> PAGEREF _Toc453568814 \h </w:instrText>
             </w:r>
             <w:r>
               <w:rPr>
@@ -1714,7 +1785,7 @@
                 <w:noProof/>
                 <w:webHidden/>
               </w:rPr>
-              <w:t>10</w:t>
+              <w:t>11</w:t>
             </w:r>
             <w:r>
               <w:rPr>
@@ -1738,7 +1809,7 @@
               <w:lang w:eastAsia="fr-CH"/>
             </w:rPr>
           </w:pPr>
-          <w:hyperlink w:anchor="_Toc453566034" w:history="1">
+          <w:hyperlink w:anchor="_Toc453568815" w:history="1">
             <w:r>
               <w:rPr>
                 <w:rStyle w:val="Lienhypertexte"/>
@@ -1765,7 +1836,7 @@
                 <w:noProof/>
                 <w:webHidden/>
               </w:rPr>
-              <w:instrText xml:space="preserve"> PAGEREF _Toc453566034 \h </w:instrText>
+              <w:instrText xml:space="preserve"> PAGEREF _Toc453568815 \h </w:instrText>
             </w:r>
             <w:r>
               <w:rPr>
@@ -1785,7 +1856,7 @@
                 <w:noProof/>
                 <w:webHidden/>
               </w:rPr>
-              <w:t>11</w:t>
+              <w:t>12</w:t>
             </w:r>
             <w:r>
               <w:rPr>
@@ -1809,7 +1880,7 @@
               <w:lang w:eastAsia="fr-CH"/>
             </w:rPr>
           </w:pPr>
-          <w:hyperlink w:anchor="_Toc453566035" w:history="1">
+          <w:hyperlink w:anchor="_Toc453568816" w:history="1">
             <w:r>
               <w:rPr>
                 <w:rStyle w:val="Lienhypertexte"/>
@@ -1836,7 +1907,7 @@
                 <w:noProof/>
                 <w:webHidden/>
               </w:rPr>
-              <w:instrText xml:space="preserve"> PAGEREF _Toc453566035 \h </w:instrText>
+              <w:instrText xml:space="preserve"> PAGEREF _Toc453568816 \h </w:instrText>
             </w:r>
             <w:r>
               <w:rPr>
@@ -1856,7 +1927,7 @@
                 <w:noProof/>
                 <w:webHidden/>
               </w:rPr>
-              <w:t>12</w:t>
+              <w:t>13</w:t>
             </w:r>
             <w:r>
               <w:rPr>
@@ -1880,7 +1951,7 @@
               <w:lang w:eastAsia="fr-CH"/>
             </w:rPr>
           </w:pPr>
-          <w:hyperlink w:anchor="_Toc453566036" w:history="1">
+          <w:hyperlink w:anchor="_Toc453568817" w:history="1">
             <w:r>
               <w:rPr>
                 <w:rStyle w:val="Lienhypertexte"/>
@@ -1907,7 +1978,7 @@
                 <w:noProof/>
                 <w:webHidden/>
               </w:rPr>
-              <w:instrText xml:space="preserve"> PAGEREF _Toc453566036 \h </w:instrText>
+              <w:instrText xml:space="preserve"> PAGEREF _Toc453568817 \h </w:instrText>
             </w:r>
             <w:r>
               <w:rPr>
@@ -1927,7 +1998,7 @@
                 <w:noProof/>
                 <w:webHidden/>
               </w:rPr>
-              <w:t>13</w:t>
+              <w:t>14</w:t>
             </w:r>
             <w:r>
               <w:rPr>
@@ -1951,7 +2022,7 @@
               <w:lang w:eastAsia="fr-CH"/>
             </w:rPr>
           </w:pPr>
-          <w:hyperlink w:anchor="_Toc453566037" w:history="1">
+          <w:hyperlink w:anchor="_Toc453568818" w:history="1">
             <w:r>
               <w:rPr>
                 <w:rStyle w:val="Lienhypertexte"/>
@@ -1978,7 +2049,7 @@
                 <w:noProof/>
                 <w:webHidden/>
               </w:rPr>
-              <w:instrText xml:space="preserve"> PAGEREF _Toc453566037 \h </w:instrText>
+              <w:instrText xml:space="preserve"> PAGEREF _Toc453568818 \h </w:instrText>
             </w:r>
             <w:r>
               <w:rPr>
@@ -1998,7 +2069,7 @@
                 <w:noProof/>
                 <w:webHidden/>
               </w:rPr>
-              <w:t>13</w:t>
+              <w:t>14</w:t>
             </w:r>
             <w:r>
               <w:rPr>
@@ -2022,7 +2093,7 @@
               <w:lang w:eastAsia="fr-CH"/>
             </w:rPr>
           </w:pPr>
-          <w:hyperlink w:anchor="_Toc453566038" w:history="1">
+          <w:hyperlink w:anchor="_Toc453568819" w:history="1">
             <w:r>
               <w:rPr>
                 <w:rStyle w:val="Lienhypertexte"/>
@@ -2049,7 +2120,7 @@
                 <w:noProof/>
                 <w:webHidden/>
               </w:rPr>
-              <w:instrText xml:space="preserve"> PAGEREF _Toc453566038 \h </w:instrText>
+              <w:instrText xml:space="preserve"> PAGEREF _Toc453568819 \h </w:instrText>
             </w:r>
             <w:r>
               <w:rPr>
@@ -2069,7 +2140,7 @@
                 <w:noProof/>
                 <w:webHidden/>
               </w:rPr>
-              <w:t>15</w:t>
+              <w:t>16</w:t>
             </w:r>
             <w:r>
               <w:rPr>
@@ -2093,7 +2164,7 @@
               <w:lang w:eastAsia="fr-CH"/>
             </w:rPr>
           </w:pPr>
-          <w:hyperlink w:anchor="_Toc453566039" w:history="1">
+          <w:hyperlink w:anchor="_Toc453568820" w:history="1">
             <w:r>
               <w:rPr>
                 <w:rStyle w:val="Lienhypertexte"/>
@@ -2120,7 +2191,7 @@
                 <w:noProof/>
                 <w:webHidden/>
               </w:rPr>
-              <w:instrText xml:space="preserve"> PAGEREF _Toc453566039 \h </w:instrText>
+              <w:instrText xml:space="preserve"> PAGEREF _Toc453568820 \h </w:instrText>
             </w:r>
             <w:r>
               <w:rPr>
@@ -2140,7 +2211,7 @@
                 <w:noProof/>
                 <w:webHidden/>
               </w:rPr>
-              <w:t>15</w:t>
+              <w:t>16</w:t>
             </w:r>
             <w:r>
               <w:rPr>
@@ -2164,7 +2235,7 @@
               <w:lang w:eastAsia="fr-CH"/>
             </w:rPr>
           </w:pPr>
-          <w:hyperlink w:anchor="_Toc453566040" w:history="1">
+          <w:hyperlink w:anchor="_Toc453568821" w:history="1">
             <w:r>
               <w:rPr>
                 <w:rStyle w:val="Lienhypertexte"/>
@@ -2191,7 +2262,7 @@
                 <w:noProof/>
                 <w:webHidden/>
               </w:rPr>
-              <w:instrText xml:space="preserve"> PAGEREF _Toc453566040 \h </w:instrText>
+              <w:instrText xml:space="preserve"> PAGEREF _Toc453568821 \h </w:instrText>
             </w:r>
             <w:r>
               <w:rPr>
@@ -2211,7 +2282,7 @@
                 <w:noProof/>
                 <w:webHidden/>
               </w:rPr>
-              <w:t>16</w:t>
+              <w:t>17</w:t>
             </w:r>
             <w:r>
               <w:rPr>
@@ -2235,7 +2306,7 @@
               <w:lang w:eastAsia="fr-CH"/>
             </w:rPr>
           </w:pPr>
-          <w:hyperlink w:anchor="_Toc453566041" w:history="1">
+          <w:hyperlink w:anchor="_Toc453568822" w:history="1">
             <w:r>
               <w:rPr>
                 <w:rStyle w:val="Lienhypertexte"/>
@@ -2262,7 +2333,7 @@
                 <w:noProof/>
                 <w:webHidden/>
               </w:rPr>
-              <w:instrText xml:space="preserve"> PAGEREF _Toc453566041 \h </w:instrText>
+              <w:instrText xml:space="preserve"> PAGEREF _Toc453568822 \h </w:instrText>
             </w:r>
             <w:r>
               <w:rPr>
@@ -2282,7 +2353,7 @@
                 <w:noProof/>
                 <w:webHidden/>
               </w:rPr>
-              <w:t>16</w:t>
+              <w:t>17</w:t>
             </w:r>
             <w:r>
               <w:rPr>
@@ -2306,7 +2377,7 @@
               <w:lang w:eastAsia="fr-CH"/>
             </w:rPr>
           </w:pPr>
-          <w:hyperlink w:anchor="_Toc453566042" w:history="1">
+          <w:hyperlink w:anchor="_Toc453568823" w:history="1">
             <w:r>
               <w:rPr>
                 <w:rStyle w:val="Lienhypertexte"/>
@@ -2333,7 +2404,7 @@
                 <w:noProof/>
                 <w:webHidden/>
               </w:rPr>
-              <w:instrText xml:space="preserve"> PAGEREF _Toc453566042 \h </w:instrText>
+              <w:instrText xml:space="preserve"> PAGEREF _Toc453568823 \h </w:instrText>
             </w:r>
             <w:r>
               <w:rPr>
@@ -2353,7 +2424,7 @@
                 <w:noProof/>
                 <w:webHidden/>
               </w:rPr>
-              <w:t>16</w:t>
+              <w:t>17</w:t>
             </w:r>
             <w:r>
               <w:rPr>
@@ -2377,7 +2448,7 @@
               <w:lang w:eastAsia="fr-CH"/>
             </w:rPr>
           </w:pPr>
-          <w:hyperlink w:anchor="_Toc453566043" w:history="1">
+          <w:hyperlink w:anchor="_Toc453568824" w:history="1">
             <w:r>
               <w:rPr>
                 <w:rStyle w:val="Lienhypertexte"/>
@@ -2404,7 +2475,7 @@
                 <w:noProof/>
                 <w:webHidden/>
               </w:rPr>
-              <w:instrText xml:space="preserve"> PAGEREF _Toc453566043 \h </w:instrText>
+              <w:instrText xml:space="preserve"> PAGEREF _Toc453568824 \h </w:instrText>
             </w:r>
             <w:r>
               <w:rPr>
@@ -2448,7 +2519,7 @@
               <w:lang w:eastAsia="fr-CH"/>
             </w:rPr>
           </w:pPr>
-          <w:hyperlink w:anchor="_Toc453566044" w:history="1">
+          <w:hyperlink w:anchor="_Toc453568825" w:history="1">
             <w:r>
               <w:rPr>
                 <w:rStyle w:val="Lienhypertexte"/>
@@ -2475,7 +2546,7 @@
                 <w:noProof/>
                 <w:webHidden/>
               </w:rPr>
-              <w:instrText xml:space="preserve"> PAGEREF _Toc453566044 \h </w:instrText>
+              <w:instrText xml:space="preserve"> PAGEREF _Toc453568825 \h </w:instrText>
             </w:r>
             <w:r>
               <w:rPr>
@@ -2513,6 +2584,7 @@
               <w:bCs/>
               <w:lang w:val="fr-FR"/>
             </w:rPr>
+            <w:lastRenderedPageBreak/>
             <w:fldChar w:fldCharType="end"/>
           </w:r>
         </w:p>
@@ -2522,9 +2594,8 @@
       <w:pPr>
         <w:pStyle w:val="Titre1"/>
       </w:pPr>
-      <w:bookmarkStart w:id="0" w:name="_Toc453566011"/>
-      <w:r>
-        <w:lastRenderedPageBreak/>
+      <w:bookmarkStart w:id="0" w:name="_Toc453568791"/>
+      <w:r>
         <w:t>Introduction</w:t>
       </w:r>
       <w:bookmarkEnd w:id="0"/>
@@ -2533,7 +2604,7 @@
       <w:pPr>
         <w:pStyle w:val="Titre2"/>
       </w:pPr>
-      <w:bookmarkStart w:id="1" w:name="_Toc453566012"/>
+      <w:bookmarkStart w:id="1" w:name="_Toc453568792"/>
       <w:r>
         <w:t>Description du projet</w:t>
       </w:r>
@@ -2563,7 +2634,7 @@
       <w:pPr>
         <w:pStyle w:val="Titre2"/>
       </w:pPr>
-      <w:bookmarkStart w:id="2" w:name="_Toc453566013"/>
+      <w:bookmarkStart w:id="2" w:name="_Toc453568793"/>
       <w:r>
         <w:t>Motivation</w:t>
       </w:r>
@@ -2612,6 +2683,499 @@
         <w:t>. J'ai alors décidé de me lancer ce défi pour mon TPI.</w:t>
       </w:r>
     </w:p>
+    <w:p>
+      <w:pPr>
+        <w:pStyle w:val="Titre1"/>
+      </w:pPr>
+      <w:bookmarkStart w:id="3" w:name="_Toc453568794"/>
+      <w:r>
+        <w:t>Étude d'opportunité</w:t>
+      </w:r>
+      <w:bookmarkEnd w:id="3"/>
+    </w:p>
+    <w:p>
+      <w:r>
+        <w:rPr>
+          <w:noProof/>
+          <w:lang w:eastAsia="fr-CH"/>
+        </w:rPr>
+        <w:drawing>
+          <wp:anchor distT="0" distB="0" distL="114300" distR="114300" simplePos="0" relativeHeight="251708928" behindDoc="0" locked="0" layoutInCell="1" allowOverlap="1" wp14:anchorId="64186FE9" wp14:editId="188A16A9">
+            <wp:simplePos x="0" y="0"/>
+            <wp:positionH relativeFrom="margin">
+              <wp:align>center</wp:align>
+            </wp:positionH>
+            <wp:positionV relativeFrom="paragraph">
+              <wp:posOffset>622935</wp:posOffset>
+            </wp:positionV>
+            <wp:extent cx="1457325" cy="1333500"/>
+            <wp:effectExtent l="0" t="0" r="9525" b="0"/>
+            <wp:wrapTopAndBottom/>
+            <wp:docPr id="11" name="Image 11"/>
+            <wp:cNvGraphicFramePr>
+              <a:graphicFrameLocks xmlns:a="http://schemas.openxmlformats.org/drawingml/2006/main" noChangeAspect="1"/>
+            </wp:cNvGraphicFramePr>
+            <a:graphic xmlns:a="http://schemas.openxmlformats.org/drawingml/2006/main">
+              <a:graphicData uri="http://schemas.openxmlformats.org/drawingml/2006/picture">
+                <pic:pic xmlns:pic="http://schemas.openxmlformats.org/drawingml/2006/picture">
+                  <pic:nvPicPr>
+                    <pic:cNvPr id="0" name=""/>
+                    <pic:cNvPicPr/>
+                  </pic:nvPicPr>
+                  <pic:blipFill>
+                    <a:blip r:embed="rId10">
+                      <a:extLst>
+                        <a:ext uri="{28A0092B-C50C-407E-A947-70E740481C1C}">
+                          <a14:useLocalDpi xmlns:a14="http://schemas.microsoft.com/office/drawing/2010/main" val="0"/>
+                        </a:ext>
+                      </a:extLst>
+                    </a:blip>
+                    <a:stretch>
+                      <a:fillRect/>
+                    </a:stretch>
+                  </pic:blipFill>
+                  <pic:spPr>
+                    <a:xfrm>
+                      <a:off x="0" y="0"/>
+                      <a:ext cx="1457325" cy="1333500"/>
+                    </a:xfrm>
+                    <a:prstGeom prst="rect">
+                      <a:avLst/>
+                    </a:prstGeom>
+                  </pic:spPr>
+                </pic:pic>
+              </a:graphicData>
+            </a:graphic>
+            <wp14:sizeRelH relativeFrom="page">
+              <wp14:pctWidth>0</wp14:pctWidth>
+            </wp14:sizeRelH>
+            <wp14:sizeRelV relativeFrom="page">
+              <wp14:pctHeight>0</wp14:pctHeight>
+            </wp14:sizeRelV>
+          </wp:anchor>
+        </w:drawing>
+      </w:r>
+      <w:r>
+        <w:t xml:space="preserve">Durant l'élaboration de ce projet, j’ai eu l’occasion d’aller </w:t>
+      </w:r>
+      <w:r>
+        <w:t>me renseigner sur</w:t>
+      </w:r>
+      <w:r>
+        <w:t xml:space="preserve"> les différents logicielles proposé sur internet. </w:t>
+      </w:r>
+      <w:r>
+        <w:t>Parmi eux</w:t>
+      </w:r>
+      <w:r>
+        <w:t xml:space="preserve">, j'ai choisi de m'inspirer </w:t>
+      </w:r>
+      <w:r>
+        <w:t>du logiciel Skype pour afficher la liste des Employés</w:t>
+      </w:r>
+      <w:r>
+        <w:t>.</w:t>
+      </w:r>
+    </w:p>
+    <w:p>
+      <w:r>
+        <w:rPr>
+          <w:noProof/>
+        </w:rPr>
+        <mc:AlternateContent>
+          <mc:Choice Requires="wps">
+            <w:drawing>
+              <wp:anchor distT="0" distB="0" distL="114300" distR="114300" simplePos="0" relativeHeight="251710976" behindDoc="0" locked="0" layoutInCell="1" allowOverlap="1" wp14:anchorId="5EB58E55" wp14:editId="76223CD3">
+                <wp:simplePos x="0" y="0"/>
+                <wp:positionH relativeFrom="column">
+                  <wp:posOffset>2147785</wp:posOffset>
+                </wp:positionH>
+                <wp:positionV relativeFrom="paragraph">
+                  <wp:posOffset>1466850</wp:posOffset>
+                </wp:positionV>
+                <wp:extent cx="1457325" cy="635"/>
+                <wp:effectExtent l="0" t="0" r="9525" b="635"/>
+                <wp:wrapNone/>
+                <wp:docPr id="13" name="Zone de texte 13"/>
+                <wp:cNvGraphicFramePr/>
+                <a:graphic xmlns:a="http://schemas.openxmlformats.org/drawingml/2006/main">
+                  <a:graphicData uri="http://schemas.microsoft.com/office/word/2010/wordprocessingShape">
+                    <wps:wsp>
+                      <wps:cNvSpPr txBox="1"/>
+                      <wps:spPr>
+                        <a:xfrm>
+                          <a:off x="0" y="0"/>
+                          <a:ext cx="1457325" cy="635"/>
+                        </a:xfrm>
+                        <a:prstGeom prst="rect">
+                          <a:avLst/>
+                        </a:prstGeom>
+                        <a:solidFill>
+                          <a:prstClr val="white"/>
+                        </a:solidFill>
+                        <a:ln>
+                          <a:noFill/>
+                        </a:ln>
+                        <a:effectLst/>
+                      </wps:spPr>
+                      <wps:txbx>
+                        <w:txbxContent>
+                          <w:p>
+                            <w:pPr>
+                              <w:pStyle w:val="Lgende"/>
+                              <w:rPr>
+                                <w:noProof/>
+                                <w:sz w:val="20"/>
+                                <w:szCs w:val="20"/>
+                              </w:rPr>
+                            </w:pPr>
+                            <w:r>
+                              <w:rPr>
+                                <w:noProof/>
+                              </w:rPr>
+                              <w:fldChar w:fldCharType="begin"/>
+                            </w:r>
+                            <w:r>
+                              <w:rPr>
+                                <w:noProof/>
+                              </w:rPr>
+                              <w:instrText xml:space="preserve"> SEQ Figure \* ARABIC </w:instrText>
+                            </w:r>
+                            <w:r>
+                              <w:rPr>
+                                <w:noProof/>
+                              </w:rPr>
+                              <w:fldChar w:fldCharType="separate"/>
+                            </w:r>
+                            <w:r>
+                              <w:rPr>
+                                <w:noProof/>
+                              </w:rPr>
+                              <w:t>1</w:t>
+                            </w:r>
+                            <w:r>
+                              <w:rPr>
+                                <w:noProof/>
+                              </w:rPr>
+                              <w:fldChar w:fldCharType="end"/>
+                            </w:r>
+                            <w:r>
+                              <w:t xml:space="preserve"> Affichage de la liste d'amis de Skype</w:t>
+                            </w:r>
+                          </w:p>
+                        </w:txbxContent>
+                      </wps:txbx>
+                      <wps:bodyPr rot="0" spcFirstLastPara="0" vertOverflow="overflow" horzOverflow="overflow" vert="horz" wrap="square" lIns="0" tIns="0" rIns="0" bIns="0" numCol="1" spcCol="0" rtlCol="0" fromWordArt="0" anchor="t" anchorCtr="0" forceAA="0" compatLnSpc="1">
+                        <a:prstTxWarp prst="textNoShape">
+                          <a:avLst/>
+                        </a:prstTxWarp>
+                        <a:spAutoFit/>
+                      </wps:bodyPr>
+                    </wps:wsp>
+                  </a:graphicData>
+                </a:graphic>
+              </wp:anchor>
+            </w:drawing>
+          </mc:Choice>
+          <mc:Fallback>
+            <w:pict>
+              <v:shapetype id="_x0000_t202" coordsize="21600,21600" o:spt="202" path="m,l,21600r21600,l21600,xe">
+                <v:stroke joinstyle="miter"/>
+                <v:path gradientshapeok="t" o:connecttype="rect"/>
+              </v:shapetype>
+              <v:shape id="Zone de texte 13" o:spid="_x0000_s1026" type="#_x0000_t202" style="position:absolute;left:0;text-align:left;margin-left:169.1pt;margin-top:115.5pt;width:114.75pt;height:.05pt;z-index:251710976;visibility:visible;mso-wrap-style:square;mso-wrap-distance-left:9pt;mso-wrap-distance-top:0;mso-wrap-distance-right:9pt;mso-wrap-distance-bottom:0;mso-position-horizontal:absolute;mso-position-horizontal-relative:text;mso-position-vertical:absolute;mso-position-vertical-relative:text;v-text-anchor:top" o:gfxdata="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" stroked="f">
+                <v:textbox style="mso-fit-shape-to-text:t" inset="0,0,0,0">
+                  <w:txbxContent>
+                    <w:p>
+                      <w:pPr>
+                        <w:pStyle w:val="Lgende"/>
+                        <w:rPr>
+                          <w:noProof/>
+                          <w:sz w:val="20"/>
+                          <w:szCs w:val="20"/>
+                        </w:rPr>
+                      </w:pPr>
+                      <w:r>
+                        <w:rPr>
+                          <w:noProof/>
+                        </w:rPr>
+                        <w:fldChar w:fldCharType="begin"/>
+                      </w:r>
+                      <w:r>
+                        <w:rPr>
+                          <w:noProof/>
+                        </w:rPr>
+                        <w:instrText xml:space="preserve"> SEQ Figure \* ARABIC </w:instrText>
+                      </w:r>
+                      <w:r>
+                        <w:rPr>
+                          <w:noProof/>
+                        </w:rPr>
+                        <w:fldChar w:fldCharType="separate"/>
+                      </w:r>
+                      <w:r>
+                        <w:rPr>
+                          <w:noProof/>
+                        </w:rPr>
+                        <w:t>1</w:t>
+                      </w:r>
+                      <w:r>
+                        <w:rPr>
+                          <w:noProof/>
+                        </w:rPr>
+                        <w:fldChar w:fldCharType="end"/>
+                      </w:r>
+                      <w:r>
+                        <w:t xml:space="preserve"> Affichage de la liste d'amis de Skype</w:t>
+                      </w:r>
+                    </w:p>
+                  </w:txbxContent>
+                </v:textbox>
+              </v:shape>
+            </w:pict>
+          </mc:Fallback>
+        </mc:AlternateContent>
+      </w:r>
+    </w:p>
+    <w:p/>
+    <w:p>
+      <w:r>
+        <w:rPr>
+          <w:noProof/>
+          <w:lang w:eastAsia="fr-CH"/>
+        </w:rPr>
+        <w:drawing>
+          <wp:anchor distT="0" distB="0" distL="114300" distR="114300" simplePos="0" relativeHeight="251712000" behindDoc="0" locked="0" layoutInCell="1" allowOverlap="1" wp14:anchorId="05A80A12" wp14:editId="1A970DF0">
+            <wp:simplePos x="0" y="0"/>
+            <wp:positionH relativeFrom="margin">
+              <wp:align>center</wp:align>
+            </wp:positionH>
+            <wp:positionV relativeFrom="paragraph">
+              <wp:posOffset>487045</wp:posOffset>
+            </wp:positionV>
+            <wp:extent cx="847725" cy="752475"/>
+            <wp:effectExtent l="0" t="0" r="9525" b="9525"/>
+            <wp:wrapTopAndBottom/>
+            <wp:docPr id="16" name="Image 16"/>
+            <wp:cNvGraphicFramePr>
+              <a:graphicFrameLocks xmlns:a="http://schemas.openxmlformats.org/drawingml/2006/main" noChangeAspect="1"/>
+            </wp:cNvGraphicFramePr>
+            <a:graphic xmlns:a="http://schemas.openxmlformats.org/drawingml/2006/main">
+              <a:graphicData uri="http://schemas.openxmlformats.org/drawingml/2006/picture">
+                <pic:pic xmlns:pic="http://schemas.openxmlformats.org/drawingml/2006/picture">
+                  <pic:nvPicPr>
+                    <pic:cNvPr id="0" name=""/>
+                    <pic:cNvPicPr/>
+                  </pic:nvPicPr>
+                  <pic:blipFill>
+                    <a:blip r:embed="rId11">
+                      <a:extLst>
+                        <a:ext uri="{28A0092B-C50C-407E-A947-70E740481C1C}">
+                          <a14:useLocalDpi xmlns:a14="http://schemas.microsoft.com/office/drawing/2010/main" val="0"/>
+                        </a:ext>
+                      </a:extLst>
+                    </a:blip>
+                    <a:stretch>
+                      <a:fillRect/>
+                    </a:stretch>
+                  </pic:blipFill>
+                  <pic:spPr>
+                    <a:xfrm>
+                      <a:off x="0" y="0"/>
+                      <a:ext cx="847725" cy="752475"/>
+                    </a:xfrm>
+                    <a:prstGeom prst="rect">
+                      <a:avLst/>
+                    </a:prstGeom>
+                  </pic:spPr>
+                </pic:pic>
+              </a:graphicData>
+            </a:graphic>
+            <wp14:sizeRelH relativeFrom="page">
+              <wp14:pctWidth>0</wp14:pctWidth>
+            </wp14:sizeRelH>
+            <wp14:sizeRelV relativeFrom="page">
+              <wp14:pctHeight>0</wp14:pctHeight>
+            </wp14:sizeRelV>
+          </wp:anchor>
+        </w:drawing>
+      </w:r>
+      <w:r>
+        <w:t>Pour ce qui concerne l'affichage des messages, je me suis inspiré des informations qu'affichait l'application WhatsApp sur l'heure interface.</w:t>
+      </w:r>
+    </w:p>
+    <w:p>
+      <w:r>
+        <w:rPr>
+          <w:noProof/>
+        </w:rPr>
+        <mc:AlternateContent>
+          <mc:Choice Requires="wps">
+            <w:drawing>
+              <wp:anchor distT="0" distB="0" distL="114300" distR="114300" simplePos="0" relativeHeight="251714048" behindDoc="0" locked="0" layoutInCell="1" allowOverlap="1" wp14:anchorId="12FDBD6C" wp14:editId="2B58A63C">
+                <wp:simplePos x="0" y="0"/>
+                <wp:positionH relativeFrom="column">
+                  <wp:posOffset>2011260</wp:posOffset>
+                </wp:positionH>
+                <wp:positionV relativeFrom="paragraph">
+                  <wp:posOffset>810260</wp:posOffset>
+                </wp:positionV>
+                <wp:extent cx="1745325" cy="635"/>
+                <wp:effectExtent l="0" t="0" r="7620" b="635"/>
+                <wp:wrapNone/>
+                <wp:docPr id="17" name="Zone de texte 17"/>
+                <wp:cNvGraphicFramePr/>
+                <a:graphic xmlns:a="http://schemas.openxmlformats.org/drawingml/2006/main">
+                  <a:graphicData uri="http://schemas.microsoft.com/office/word/2010/wordprocessingShape">
+                    <wps:wsp>
+                      <wps:cNvSpPr txBox="1"/>
+                      <wps:spPr>
+                        <a:xfrm>
+                          <a:off x="0" y="0"/>
+                          <a:ext cx="1745325" cy="635"/>
+                        </a:xfrm>
+                        <a:prstGeom prst="rect">
+                          <a:avLst/>
+                        </a:prstGeom>
+                        <a:solidFill>
+                          <a:prstClr val="white"/>
+                        </a:solidFill>
+                        <a:ln>
+                          <a:noFill/>
+                        </a:ln>
+                        <a:effectLst/>
+                      </wps:spPr>
+                      <wps:txbx>
+                        <w:txbxContent>
+                          <w:p>
+                            <w:pPr>
+                              <w:pStyle w:val="Lgende"/>
+                              <w:rPr>
+                                <w:noProof/>
+                                <w:sz w:val="20"/>
+                                <w:szCs w:val="20"/>
+                              </w:rPr>
+                            </w:pPr>
+                            <w:r>
+                              <w:rPr>
+                                <w:noProof/>
+                              </w:rPr>
+                              <w:fldChar w:fldCharType="begin"/>
+                            </w:r>
+                            <w:r>
+                              <w:rPr>
+                                <w:noProof/>
+                              </w:rPr>
+                              <w:instrText xml:space="preserve"> SEQ Figure \* ARABIC </w:instrText>
+                            </w:r>
+                            <w:r>
+                              <w:rPr>
+                                <w:noProof/>
+                              </w:rPr>
+                              <w:fldChar w:fldCharType="separate"/>
+                            </w:r>
+                            <w:r>
+                              <w:rPr>
+                                <w:noProof/>
+                              </w:rPr>
+                              <w:t>2</w:t>
+                            </w:r>
+                            <w:r>
+                              <w:rPr>
+                                <w:noProof/>
+                              </w:rPr>
+                              <w:fldChar w:fldCharType="end"/>
+                            </w:r>
+                            <w:r>
+                              <w:rPr>
+                                <w:noProof/>
+                              </w:rPr>
+                              <w:t xml:space="preserve"> Affichages des informations relatives au utilisateur</w:t>
+                            </w:r>
+                          </w:p>
+                        </w:txbxContent>
+                      </wps:txbx>
+                      <wps:bodyPr rot="0" spcFirstLastPara="0" vertOverflow="overflow" horzOverflow="overflow" vert="horz" wrap="square" lIns="0" tIns="0" rIns="0" bIns="0" numCol="1" spcCol="0" rtlCol="0" fromWordArt="0" anchor="t" anchorCtr="0" forceAA="0" compatLnSpc="1">
+                        <a:prstTxWarp prst="textNoShape">
+                          <a:avLst/>
+                        </a:prstTxWarp>
+                        <a:spAutoFit/>
+                      </wps:bodyPr>
+                    </wps:wsp>
+                  </a:graphicData>
+                </a:graphic>
+                <wp14:sizeRelH relativeFrom="margin">
+                  <wp14:pctWidth>0</wp14:pctWidth>
+                </wp14:sizeRelH>
+              </wp:anchor>
+            </w:drawing>
+          </mc:Choice>
+          <mc:Fallback>
+            <w:pict>
+              <v:shape id="Zone de texte 17" o:spid="_x0000_s1027" type="#_x0000_t202" style="position:absolute;left:0;text-align:left;margin-left:158.35pt;margin-top:63.8pt;width:137.45pt;height:.05pt;z-index:251714048;visibility:visible;mso-wrap-style:square;mso-width-percent:0;mso-wrap-distance-left:9pt;mso-wrap-distance-top:0;mso-wrap-distance-right:9pt;mso-wrap-distance-bottom:0;mso-position-horizontal:absolute;mso-position-horizontal-relative:text;mso-position-vertical:absolute;mso-position-vertical-relative:text;mso-width-percent:0;mso-width-relative:margin;v-text-anchor:top" o:gfxdata="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" stroked="f">
+                <v:textbox style="mso-fit-shape-to-text:t" inset="0,0,0,0">
+                  <w:txbxContent>
+                    <w:p>
+                      <w:pPr>
+                        <w:pStyle w:val="Lgende"/>
+                        <w:rPr>
+                          <w:noProof/>
+                          <w:sz w:val="20"/>
+                          <w:szCs w:val="20"/>
+                        </w:rPr>
+                      </w:pPr>
+                      <w:r>
+                        <w:rPr>
+                          <w:noProof/>
+                        </w:rPr>
+                        <w:fldChar w:fldCharType="begin"/>
+                      </w:r>
+                      <w:r>
+                        <w:rPr>
+                          <w:noProof/>
+                        </w:rPr>
+                        <w:instrText xml:space="preserve"> SEQ Figure \* ARABIC </w:instrText>
+                      </w:r>
+                      <w:r>
+                        <w:rPr>
+                          <w:noProof/>
+                        </w:rPr>
+                        <w:fldChar w:fldCharType="separate"/>
+                      </w:r>
+                      <w:r>
+                        <w:rPr>
+                          <w:noProof/>
+                        </w:rPr>
+                        <w:t>2</w:t>
+                      </w:r>
+                      <w:r>
+                        <w:rPr>
+                          <w:noProof/>
+                        </w:rPr>
+                        <w:fldChar w:fldCharType="end"/>
+                      </w:r>
+                      <w:r>
+                        <w:rPr>
+                          <w:noProof/>
+                        </w:rPr>
+                        <w:t xml:space="preserve"> Affichages des informations relatives au utilisateur</w:t>
+                      </w:r>
+                    </w:p>
+                  </w:txbxContent>
+                </v:textbox>
+              </v:shape>
+            </w:pict>
+          </mc:Fallback>
+        </mc:AlternateContent>
+      </w:r>
+    </w:p>
+    <w:p/>
+    <w:p>
+      <w:r>
+        <w:t>Mon application va permettre d'afficher une liste des utilisateurs avec leur état de connexion, leur statue ainsi que le nombre de messages en absences.</w:t>
+      </w:r>
+    </w:p>
+    <w:p/>
     <w:p>
       <w:pPr>
         <w:pStyle w:val="Titre1"/>
@@ -2619,11 +3183,12 @@
           <w:rFonts w:eastAsiaTheme="minorHAnsi"/>
         </w:rPr>
       </w:pPr>
-      <w:bookmarkStart w:id="3" w:name="_Toc453566014"/>
+      <w:bookmarkStart w:id="4" w:name="_Toc453568795"/>
       <w:r>
         <w:rPr>
           <w:rFonts w:eastAsiaTheme="minorHAnsi"/>
         </w:rPr>
+        <w:lastRenderedPageBreak/>
         <w:t>C</w:t>
       </w:r>
       <w:r>
@@ -2632,7 +3197,7 @@
         </w:rPr>
         <w:t>ahier des charges</w:t>
       </w:r>
-      <w:bookmarkEnd w:id="3"/>
+      <w:bookmarkEnd w:id="4"/>
     </w:p>
     <w:p>
       <w:pPr>
@@ -2641,7 +3206,7 @@
           <w:rFonts w:eastAsiaTheme="minorHAnsi"/>
         </w:rPr>
       </w:pPr>
-      <w:bookmarkStart w:id="4" w:name="_Toc453566015"/>
+      <w:bookmarkStart w:id="5" w:name="_Toc453568796"/>
       <w:r>
         <w:rPr>
           <w:rFonts w:eastAsiaTheme="minorHAnsi"/>
@@ -2660,7 +3225,7 @@
         </w:rPr>
         <w:t>du projet</w:t>
       </w:r>
-      <w:bookmarkEnd w:id="4"/>
+      <w:bookmarkEnd w:id="5"/>
     </w:p>
     <w:p>
       <w:r>
@@ -2712,7 +3277,7 @@
                     </pic:cNvPicPr>
                   </pic:nvPicPr>
                   <pic:blipFill>
-                    <a:blip r:embed="rId10" cstate="print">
+                    <a:blip r:embed="rId12" cstate="print">
                       <a:extLst>
                         <a:ext uri="{28A0092B-C50C-407E-A947-70E740481C1C}">
                           <a14:useLocalDpi xmlns:a14="http://schemas.microsoft.com/office/drawing/2010/main" val="0"/>
@@ -2810,7 +3375,7 @@
                                 <w:rPr>
                                   <w:noProof/>
                                 </w:rPr>
-                                <w:t>1</w:t>
+                                <w:t>3</w:t>
                               </w:r>
                             </w:fldSimple>
                             <w:r>
@@ -2833,11 +3398,7 @@
           </mc:Choice>
           <mc:Fallback>
             <w:pict>
-              <v:shapetype id="_x0000_t202" coordsize="21600,21600" o:spt="202" path="m,l,21600r21600,l21600,xe">
-                <v:stroke joinstyle="miter"/>
-                <v:path gradientshapeok="t" o:connecttype="rect"/>
-              </v:shapetype>
-              <v:shape id="Zone de texte 5" o:spid="_x0000_s1026" type="#_x0000_t202" style="position:absolute;left:0;text-align:left;margin-left:153.05pt;margin-top:153.2pt;width:132.8pt;height:.05pt;z-index:251687936;visibility:visible;mso-wrap-style:square;mso-wrap-distance-left:9pt;mso-wrap-distance-top:0;mso-wrap-distance-right:9pt;mso-wrap-distance-bottom:0;mso-position-horizontal:absolute;mso-position-horizontal-relative:text;mso-position-vertical:absolute;mso-position-vertical-relative:text;v-text-anchor:top" o:gfxdata="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" stroked="f">
+              <v:shape id="Zone de texte 5" o:spid="_x0000_s1028" type="#_x0000_t202" style="position:absolute;left:0;text-align:left;margin-left:153.05pt;margin-top:153.2pt;width:132.8pt;height:.05pt;z-index:251687936;visibility:visible;mso-wrap-style:square;mso-wrap-distance-left:9pt;mso-wrap-distance-top:0;mso-wrap-distance-right:9pt;mso-wrap-distance-bottom:0;mso-position-horizontal:absolute;mso-position-horizontal-relative:text;mso-position-vertical:absolute;mso-position-vertical-relative:text;v-text-anchor:top" o:gfxdata="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" stroked="f">
                 <v:textbox style="mso-fit-shape-to-text:t" inset="0,0,0,0">
                   <w:txbxContent>
                     <w:p>
@@ -2853,7 +3414,7 @@
                           <w:rPr>
                             <w:noProof/>
                           </w:rPr>
-                          <w:t>1</w:t>
+                          <w:t>3</w:t>
                         </w:r>
                       </w:fldSimple>
                       <w:r>
@@ -2902,7 +3463,7 @@
         </w:rPr>
         <w:pict>
           <v:shape id="_x0000_i1025" type="#_x0000_t75" style="width:330.25pt;height:101.95pt">
-            <v:imagedata r:id="rId11" o:title="Untitled"/>
+            <v:imagedata r:id="rId13" o:title="Untitled"/>
           </v:shape>
         </w:pict>
       </w:r>
@@ -2911,27 +3472,14 @@
       <w:pPr>
         <w:pStyle w:val="Lgende"/>
       </w:pPr>
-      <w:r>
-        <w:fldChar w:fldCharType="begin"/>
-      </w:r>
-      <w:r>
-        <w:instrText xml:space="preserve"> SEQ Figure \* ARABIC </w:instrText>
-      </w:r>
-      <w:r>
-        <w:fldChar w:fldCharType="separate"/>
-      </w:r>
-      <w:r>
-        <w:rPr>
-          <w:noProof/>
-        </w:rPr>
-        <w:t>2</w:t>
-      </w:r>
-      <w:r>
-        <w:rPr>
-          <w:noProof/>
-        </w:rPr>
-        <w:fldChar w:fldCharType="end"/>
-      </w:r>
+      <w:fldSimple w:instr=" SEQ Figure \* ARABIC ">
+        <w:r>
+          <w:rPr>
+            <w:noProof/>
+          </w:rPr>
+          <w:t>4</w:t>
+        </w:r>
+      </w:fldSimple>
       <w:r>
         <w:t xml:space="preserve"> E</w:t>
       </w:r>
@@ -2956,12 +3504,11 @@
       <w:pPr>
         <w:pStyle w:val="Titre2"/>
       </w:pPr>
-      <w:bookmarkStart w:id="5" w:name="_Toc453566016"/>
-      <w:r>
-        <w:lastRenderedPageBreak/>
+      <w:bookmarkStart w:id="6" w:name="_Toc453568797"/>
+      <w:r>
         <w:t>Matériel Utilisé</w:t>
       </w:r>
-      <w:bookmarkEnd w:id="5"/>
+      <w:bookmarkEnd w:id="6"/>
     </w:p>
     <w:p>
       <w:pPr>
@@ -3012,7 +3559,7 @@
           <w:rFonts w:eastAsiaTheme="minorHAnsi"/>
         </w:rPr>
       </w:pPr>
-      <w:bookmarkStart w:id="6" w:name="_Toc453566017"/>
+      <w:bookmarkStart w:id="7" w:name="_Toc453568798"/>
       <w:r>
         <w:rPr>
           <w:rFonts w:eastAsiaTheme="minorHAnsi"/>
@@ -3037,7 +3584,7 @@
         </w:rPr>
         <w:t>sés</w:t>
       </w:r>
-      <w:bookmarkEnd w:id="6"/>
+      <w:bookmarkEnd w:id="7"/>
     </w:p>
     <w:p>
       <w:pPr>
@@ -3142,21 +3689,22 @@
       <w:pPr>
         <w:pStyle w:val="Titre1"/>
       </w:pPr>
-      <w:bookmarkStart w:id="7" w:name="_Toc453566018"/>
-      <w:r>
+      <w:bookmarkStart w:id="8" w:name="_Toc453568799"/>
+      <w:r>
+        <w:lastRenderedPageBreak/>
         <w:t>Analyse fonctionnelle</w:t>
       </w:r>
-      <w:bookmarkEnd w:id="7"/>
+      <w:bookmarkEnd w:id="8"/>
     </w:p>
     <w:p>
       <w:pPr>
         <w:pStyle w:val="Titre2"/>
       </w:pPr>
-      <w:bookmarkStart w:id="8" w:name="_Toc453566019"/>
+      <w:bookmarkStart w:id="9" w:name="_Toc453568800"/>
       <w:r>
         <w:t>Préambule</w:t>
       </w:r>
-      <w:bookmarkEnd w:id="8"/>
+      <w:bookmarkEnd w:id="9"/>
     </w:p>
     <w:p>
       <w:pPr>
@@ -3354,7 +3902,7 @@
       <w:pPr>
         <w:pStyle w:val="Titre2"/>
       </w:pPr>
-      <w:bookmarkStart w:id="9" w:name="_Toc453566020"/>
+      <w:bookmarkStart w:id="10" w:name="_Toc453568801"/>
       <w:r>
         <w:lastRenderedPageBreak/>
         <w:t>P</w:t>
@@ -3374,7 +3922,7 @@
       <w:r>
         <w:t>/Administrateur</w:t>
       </w:r>
-      <w:bookmarkEnd w:id="9"/>
+      <w:bookmarkEnd w:id="10"/>
     </w:p>
     <w:p/>
     <w:p>
@@ -3452,7 +4000,7 @@
                               <w:rPr>
                                 <w:noProof/>
                               </w:rPr>
-                              <w:t>3</w:t>
+                              <w:t>5</w:t>
                             </w:r>
                             <w:r>
                               <w:rPr>
@@ -3464,13 +4012,7 @@
                               <w:rPr>
                                 <w:noProof/>
                               </w:rPr>
-                              <w:t xml:space="preserve"> </w:t>
-                            </w:r>
-                            <w:r>
-                              <w:rPr>
-                                <w:noProof/>
-                              </w:rPr>
-                              <w:t>I</w:t>
+                              <w:t xml:space="preserve"> I</w:t>
                             </w:r>
                             <w:r>
                               <w:t>nterface de connexion</w:t>
@@ -3495,7 +4037,7 @@
           </mc:Choice>
           <mc:Fallback>
             <w:pict>
-              <v:shape id="Zone de texte 2" o:spid="_x0000_s1027" type="#_x0000_t202" style="position:absolute;left:0;text-align:left;margin-left:22.9pt;margin-top:124.9pt;width:210.3pt;height:21pt;z-index:251636736;visibility:visible;mso-wrap-style:square;mso-height-percent:0;mso-wrap-distance-left:9pt;mso-wrap-distance-top:0;mso-wrap-distance-right:9pt;mso-wrap-distance-bottom:0;mso-position-horizontal:absolute;mso-position-horizontal-relative:text;mso-position-vertical:absolute;mso-position-vertical-relative:text;mso-height-percent:0;mso-height-relative:margin;v-text-anchor:top" o:gfxdata="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" stroked="f">
+              <v:shape id="Zone de texte 2" o:spid="_x0000_s1029" type="#_x0000_t202" style="position:absolute;left:0;text-align:left;margin-left:22.9pt;margin-top:124.9pt;width:210.3pt;height:21pt;z-index:251636736;visibility:visible;mso-wrap-style:square;mso-height-percent:0;mso-wrap-distance-left:9pt;mso-wrap-distance-top:0;mso-wrap-distance-right:9pt;mso-wrap-distance-bottom:0;mso-position-horizontal:absolute;mso-position-horizontal-relative:text;mso-position-vertical:absolute;mso-position-vertical-relative:text;mso-height-percent:0;mso-height-relative:margin;v-text-anchor:top" o:gfxdata="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" stroked="f">
                 <v:textbox inset="0,0,0,0">
                   <w:txbxContent>
                     <w:p>
@@ -3529,7 +4071,7 @@
                         <w:rPr>
                           <w:noProof/>
                         </w:rPr>
-                        <w:t>3</w:t>
+                        <w:t>5</w:t>
                       </w:r>
                       <w:r>
                         <w:rPr>
@@ -3541,13 +4083,7 @@
                         <w:rPr>
                           <w:noProof/>
                         </w:rPr>
-                        <w:t xml:space="preserve"> </w:t>
-                      </w:r>
-                      <w:r>
-                        <w:rPr>
-                          <w:noProof/>
-                        </w:rPr>
-                        <w:t>I</w:t>
+                        <w:t xml:space="preserve"> I</w:t>
                       </w:r>
                       <w:r>
                         <w:t>nterface de connexion</w:t>
@@ -3592,7 +4128,7 @@
                     </pic:cNvPicPr>
                   </pic:nvPicPr>
                   <pic:blipFill>
-                    <a:blip r:embed="rId12">
+                    <a:blip r:embed="rId14">
                       <a:extLst>
                         <a:ext uri="{28A0092B-C50C-407E-A947-70E740481C1C}">
                           <a14:useLocalDpi xmlns:a14="http://schemas.microsoft.com/office/drawing/2010/main" val="0"/>
@@ -3723,7 +4259,7 @@
                               <w:rPr>
                                 <w:noProof/>
                               </w:rPr>
-                              <w:t>4</w:t>
+                              <w:t>6</w:t>
                             </w:r>
                             <w:r>
                               <w:rPr>
@@ -3757,7 +4293,7 @@
           </mc:Choice>
           <mc:Fallback>
             <w:pict>
-              <v:shape id="Zone de texte 6" o:spid="_x0000_s1028" type="#_x0000_t202" style="position:absolute;margin-left:23.1pt;margin-top:126pt;width:210.3pt;height:19.25pt;z-index:251646976;visibility:visible;mso-wrap-style:square;mso-height-percent:0;mso-wrap-distance-left:9pt;mso-wrap-distance-top:0;mso-wrap-distance-right:9pt;mso-wrap-distance-bottom:0;mso-position-horizontal:absolute;mso-position-horizontal-relative:text;mso-position-vertical:absolute;mso-position-vertical-relative:text;mso-height-percent:0;mso-height-relative:margin;v-text-anchor:top" o:gfxdata="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" stroked="f">
+              <v:shape id="Zone de texte 6" o:spid="_x0000_s1030" type="#_x0000_t202" style="position:absolute;margin-left:23.1pt;margin-top:126pt;width:210.3pt;height:19.25pt;z-index:251646976;visibility:visible;mso-wrap-style:square;mso-height-percent:0;mso-wrap-distance-left:9pt;mso-wrap-distance-top:0;mso-wrap-distance-right:9pt;mso-wrap-distance-bottom:0;mso-position-horizontal:absolute;mso-position-horizontal-relative:text;mso-position-vertical:absolute;mso-position-vertical-relative:text;mso-height-percent:0;mso-height-relative:margin;v-text-anchor:top" o:gfxdata="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" stroked="f">
                 <v:textbox inset="0,0,0,0">
                   <w:txbxContent>
                     <w:p>
@@ -3791,7 +4327,7 @@
                         <w:rPr>
                           <w:noProof/>
                         </w:rPr>
-                        <w:t>4</w:t>
+                        <w:t>6</w:t>
                       </w:r>
                       <w:r>
                         <w:rPr>
@@ -3845,7 +4381,7 @@
                     </pic:cNvPicPr>
                   </pic:nvPicPr>
                   <pic:blipFill>
-                    <a:blip r:embed="rId13">
+                    <a:blip r:embed="rId15">
                       <a:extLst>
                         <a:ext uri="{28A0092B-C50C-407E-A947-70E740481C1C}">
                           <a14:useLocalDpi xmlns:a14="http://schemas.microsoft.com/office/drawing/2010/main" val="0"/>
@@ -4005,7 +4541,7 @@
                     </pic:cNvPicPr>
                   </pic:nvPicPr>
                   <pic:blipFill>
-                    <a:blip r:embed="rId14">
+                    <a:blip r:embed="rId16">
                       <a:extLst>
                         <a:ext uri="{28A0092B-C50C-407E-A947-70E740481C1C}">
                           <a14:useLocalDpi xmlns:a14="http://schemas.microsoft.com/office/drawing/2010/main" val="0"/>
@@ -4116,7 +4652,7 @@
                               <w:rPr>
                                 <w:noProof/>
                               </w:rPr>
-                              <w:t>5</w:t>
+                              <w:t>7</w:t>
                             </w:r>
                             <w:r>
                               <w:rPr>
@@ -4144,7 +4680,7 @@
           </mc:Choice>
           <mc:Fallback>
             <w:pict>
-              <v:shape id="Zone de texte 8" o:spid="_x0000_s1029" type="#_x0000_t202" style="position:absolute;left:0;text-align:left;margin-left:22.15pt;margin-top:97.2pt;width:210.3pt;height:.05pt;z-index:251656192;visibility:visible;mso-wrap-style:square;mso-wrap-distance-left:9pt;mso-wrap-distance-top:0;mso-wrap-distance-right:9pt;mso-wrap-distance-bottom:0;mso-position-horizontal:absolute;mso-position-horizontal-relative:text;mso-position-vertical:absolute;mso-position-vertical-relative:text;v-text-anchor:top" o:gfxdata="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" stroked="f">
+              <v:shape id="Zone de texte 8" o:spid="_x0000_s1031" type="#_x0000_t202" style="position:absolute;left:0;text-align:left;margin-left:22.15pt;margin-top:97.2pt;width:210.3pt;height:.05pt;z-index:251656192;visibility:visible;mso-wrap-style:square;mso-wrap-distance-left:9pt;mso-wrap-distance-top:0;mso-wrap-distance-right:9pt;mso-wrap-distance-bottom:0;mso-position-horizontal:absolute;mso-position-horizontal-relative:text;mso-position-vertical:absolute;mso-position-vertical-relative:text;v-text-anchor:top" o:gfxdata="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" stroked="f">
                 <v:textbox style="mso-fit-shape-to-text:t" inset="0,0,0,0">
                   <w:txbxContent>
                     <w:p>
@@ -4178,7 +4714,7 @@
                         <w:rPr>
                           <w:noProof/>
                         </w:rPr>
-                        <w:t>5</w:t>
+                        <w:t>7</w:t>
                       </w:r>
                       <w:r>
                         <w:rPr>
@@ -4297,7 +4833,7 @@
                               <w:rPr>
                                 <w:noProof/>
                               </w:rPr>
-                              <w:t>6</w:t>
+                              <w:t>8</w:t>
                             </w:r>
                             <w:r>
                               <w:rPr>
@@ -4328,7 +4864,7 @@
           </mc:Choice>
           <mc:Fallback>
             <w:pict>
-              <v:shape id="Zone de texte 10" o:spid="_x0000_s1030" type="#_x0000_t202" style="position:absolute;left:0;text-align:left;margin-left:21.3pt;margin-top:120.3pt;width:210.3pt;height:18.25pt;z-index:251667456;visibility:visible;mso-wrap-style:square;mso-height-percent:0;mso-wrap-distance-left:9pt;mso-wrap-distance-top:0;mso-wrap-distance-right:9pt;mso-wrap-distance-bottom:0;mso-position-horizontal:absolute;mso-position-horizontal-relative:text;mso-position-vertical:absolute;mso-position-vertical-relative:text;mso-height-percent:0;mso-height-relative:margin;v-text-anchor:top" o:gfxdata="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" stroked="f">
+              <v:shape id="Zone de texte 10" o:spid="_x0000_s1032" type="#_x0000_t202" style="position:absolute;left:0;text-align:left;margin-left:21.3pt;margin-top:120.3pt;width:210.3pt;height:18.25pt;z-index:251667456;visibility:visible;mso-wrap-style:square;mso-height-percent:0;mso-wrap-distance-left:9pt;mso-wrap-distance-top:0;mso-wrap-distance-right:9pt;mso-wrap-distance-bottom:0;mso-position-horizontal:absolute;mso-position-horizontal-relative:text;mso-position-vertical:absolute;mso-position-vertical-relative:text;mso-height-percent:0;mso-height-relative:margin;v-text-anchor:top" o:gfxdata="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" stroked="f">
                 <v:textbox inset="0,0,0,0">
                   <w:txbxContent>
                     <w:p>
@@ -4362,7 +4898,7 @@
                         <w:rPr>
                           <w:noProof/>
                         </w:rPr>
-                        <w:t>6</w:t>
+                        <w:t>8</w:t>
                       </w:r>
                       <w:r>
                         <w:rPr>
@@ -4413,7 +4949,7 @@
                     </pic:cNvPicPr>
                   </pic:nvPicPr>
                   <pic:blipFill>
-                    <a:blip r:embed="rId15">
+                    <a:blip r:embed="rId17">
                       <a:extLst>
                         <a:ext uri="{28A0092B-C50C-407E-A947-70E740481C1C}">
                           <a14:useLocalDpi xmlns:a14="http://schemas.microsoft.com/office/drawing/2010/main" val="0"/>
@@ -4518,7 +5054,7 @@
       <w:pPr>
         <w:pStyle w:val="Titre2"/>
       </w:pPr>
-      <w:bookmarkStart w:id="10" w:name="_Toc453566021"/>
+      <w:bookmarkStart w:id="11" w:name="_Toc453568802"/>
       <w:r>
         <w:lastRenderedPageBreak/>
         <w:t>fonctionnalité</w:t>
@@ -4535,7 +5071,7 @@
       <w:r>
         <w:t xml:space="preserve"> aux administrateur</w:t>
       </w:r>
-      <w:bookmarkEnd w:id="10"/>
+      <w:bookmarkEnd w:id="11"/>
     </w:p>
     <w:p/>
     <w:p>
@@ -4613,7 +5149,7 @@
                               <w:rPr>
                                 <w:noProof/>
                               </w:rPr>
-                              <w:t>7</w:t>
+                              <w:t>9</w:t>
                             </w:r>
                             <w:r>
                               <w:rPr>
@@ -4641,7 +5177,7 @@
           </mc:Choice>
           <mc:Fallback>
             <w:pict>
-              <v:shape id="Zone de texte 15" o:spid="_x0000_s1031" type="#_x0000_t202" style="position:absolute;left:0;text-align:left;margin-left:-.05pt;margin-top:117.5pt;width:210.3pt;height:.05pt;z-index:251677696;visibility:visible;mso-wrap-style:square;mso-wrap-distance-left:9pt;mso-wrap-distance-top:0;mso-wrap-distance-right:9pt;mso-wrap-distance-bottom:0;mso-position-horizontal:absolute;mso-position-horizontal-relative:text;mso-position-vertical:absolute;mso-position-vertical-relative:text;v-text-anchor:top" o:gfxdata="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" stroked="f">
+              <v:shape id="Zone de texte 15" o:spid="_x0000_s1033" type="#_x0000_t202" style="position:absolute;left:0;text-align:left;margin-left:-.05pt;margin-top:117.5pt;width:210.3pt;height:.05pt;z-index:251677696;visibility:visible;mso-wrap-style:square;mso-wrap-distance-left:9pt;mso-wrap-distance-top:0;mso-wrap-distance-right:9pt;mso-wrap-distance-bottom:0;mso-position-horizontal:absolute;mso-position-horizontal-relative:text;mso-position-vertical:absolute;mso-position-vertical-relative:text;v-text-anchor:top" o:gfxdata="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" stroked="f">
                 <v:textbox style="mso-fit-shape-to-text:t" inset="0,0,0,0">
                   <w:txbxContent>
                     <w:p>
@@ -4675,7 +5211,7 @@
                         <w:rPr>
                           <w:noProof/>
                         </w:rPr>
-                        <w:t>7</w:t>
+                        <w:t>9</w:t>
                       </w:r>
                       <w:r>
                         <w:rPr>
@@ -4726,7 +5262,7 @@
                     </pic:cNvPicPr>
                   </pic:nvPicPr>
                   <pic:blipFill>
-                    <a:blip r:embed="rId16">
+                    <a:blip r:embed="rId18">
                       <a:extLst>
                         <a:ext uri="{28A0092B-C50C-407E-A947-70E740481C1C}">
                           <a14:useLocalDpi xmlns:a14="http://schemas.microsoft.com/office/drawing/2010/main" val="0"/>
@@ -4810,11 +5346,11 @@
       <w:pPr>
         <w:pStyle w:val="Titre2"/>
       </w:pPr>
-      <w:bookmarkStart w:id="11" w:name="_Toc453566022"/>
+      <w:bookmarkStart w:id="12" w:name="_Toc453568803"/>
       <w:r>
         <w:t>Choix des composants</w:t>
       </w:r>
-      <w:bookmarkEnd w:id="11"/>
+      <w:bookmarkEnd w:id="12"/>
     </w:p>
     <w:p>
       <w:pPr>
@@ -4926,7 +5462,7 @@
       <w:pPr>
         <w:pStyle w:val="Titre2"/>
       </w:pPr>
-      <w:bookmarkStart w:id="12" w:name="_Toc453566023"/>
+      <w:bookmarkStart w:id="13" w:name="_Toc453568804"/>
       <w:r>
         <w:rPr>
           <w:noProof/>
@@ -4934,7 +5470,7 @@
         <w:lastRenderedPageBreak/>
         <w:pict>
           <v:shape id="_x0000_s1028" type="#_x0000_t75" style="position:absolute;left:0;text-align:left;margin-left:6.6pt;margin-top:30.8pt;width:453.3pt;height:362.9pt;z-index:251705856;mso-position-horizontal-relative:text;mso-position-vertical-relative:text;mso-width-relative:page;mso-height-relative:page">
-            <v:imagedata r:id="rId17" o:title="Untitled (2)"/>
+            <v:imagedata r:id="rId19" o:title="Untitled (2)"/>
             <w10:wrap type="square"/>
           </v:shape>
         </w:pict>
@@ -4951,33 +5487,20 @@
       <w:r>
         <w:t>s</w:t>
       </w:r>
-      <w:bookmarkEnd w:id="12"/>
+      <w:bookmarkEnd w:id="13"/>
     </w:p>
     <w:p>
       <w:pPr>
         <w:pStyle w:val="Lgende"/>
       </w:pPr>
-      <w:r>
-        <w:fldChar w:fldCharType="begin"/>
-      </w:r>
-      <w:r>
-        <w:instrText xml:space="preserve"> SEQ Figure \* ARABIC </w:instrText>
-      </w:r>
-      <w:r>
-        <w:fldChar w:fldCharType="separate"/>
-      </w:r>
-      <w:r>
-        <w:rPr>
-          <w:noProof/>
-        </w:rPr>
-        <w:t>8</w:t>
-      </w:r>
-      <w:r>
-        <w:rPr>
-          <w:noProof/>
-        </w:rPr>
-        <w:fldChar w:fldCharType="end"/>
-      </w:r>
+      <w:fldSimple w:instr=" SEQ Figure \* ARABIC ">
+        <w:r>
+          <w:rPr>
+            <w:noProof/>
+          </w:rPr>
+          <w:t>10</w:t>
+        </w:r>
+      </w:fldSimple>
       <w:r>
         <w:t xml:space="preserve"> </w:t>
       </w:r>
@@ -5013,24 +5536,24 @@
       <w:pPr>
         <w:pStyle w:val="Titre1"/>
       </w:pPr>
-      <w:bookmarkStart w:id="13" w:name="_Toc453566024"/>
+      <w:bookmarkStart w:id="14" w:name="_Toc453568805"/>
       <w:r>
         <w:t>Analyse organique</w:t>
       </w:r>
-      <w:bookmarkEnd w:id="13"/>
+      <w:bookmarkEnd w:id="14"/>
     </w:p>
     <w:p>
       <w:pPr>
         <w:pStyle w:val="Titre2"/>
       </w:pPr>
-      <w:bookmarkStart w:id="14" w:name="_Toc453566025"/>
+      <w:bookmarkStart w:id="15" w:name="_Toc453568806"/>
       <w:r>
         <w:t>C</w:t>
       </w:r>
       <w:r>
         <w:t>hoix du type de communication</w:t>
       </w:r>
-      <w:bookmarkEnd w:id="14"/>
+      <w:bookmarkEnd w:id="15"/>
     </w:p>
     <w:p>
       <w:r>
@@ -5120,7 +5643,7 @@
       <w:pPr>
         <w:pStyle w:val="Titre2"/>
       </w:pPr>
-      <w:bookmarkStart w:id="15" w:name="_Toc453566026"/>
+      <w:bookmarkStart w:id="16" w:name="_Toc453568807"/>
       <w:r>
         <w:t>Diagramme de classes</w:t>
       </w:r>
@@ -5136,7 +5659,7 @@
       <w:r>
         <w:t>"</w:t>
       </w:r>
-      <w:bookmarkEnd w:id="15"/>
+      <w:bookmarkEnd w:id="16"/>
     </w:p>
     <w:p>
       <w:r>
@@ -5150,7 +5673,7 @@
       <w:pPr>
         <w:pStyle w:val="Titre2"/>
       </w:pPr>
-      <w:bookmarkStart w:id="16" w:name="_Toc453566027"/>
+      <w:bookmarkStart w:id="17" w:name="_Toc453568808"/>
       <w:r>
         <w:t xml:space="preserve">Diagramme de classes de l'application </w:t>
       </w:r>
@@ -5163,7 +5686,7 @@
       <w:r>
         <w:t>"</w:t>
       </w:r>
-      <w:bookmarkEnd w:id="16"/>
+      <w:bookmarkEnd w:id="17"/>
     </w:p>
     <w:p>
       <w:r>
@@ -5173,12 +5696,14 @@
         <w:t xml:space="preserve"> 2</w:t>
       </w:r>
     </w:p>
+    <w:p/>
     <w:p>
       <w:pPr>
         <w:pStyle w:val="Titre2"/>
       </w:pPr>
-      <w:bookmarkStart w:id="17" w:name="_Toc453566028"/>
-      <w:r>
+      <w:bookmarkStart w:id="18" w:name="_Toc453568809"/>
+      <w:r>
+        <w:lastRenderedPageBreak/>
         <w:t>Fichier</w:t>
       </w:r>
       <w:r>
@@ -5193,15 +5718,14 @@
       <w:r>
         <w:t xml:space="preserve"> pour l'application</w:t>
       </w:r>
-      <w:bookmarkEnd w:id="17"/>
+      <w:bookmarkEnd w:id="18"/>
     </w:p>
     <w:p>
       <w:pPr>
         <w:pStyle w:val="Titre3"/>
       </w:pPr>
-      <w:bookmarkStart w:id="18" w:name="_Toc453566029"/>
-      <w:r>
-        <w:lastRenderedPageBreak/>
+      <w:bookmarkStart w:id="19" w:name="_Toc453568810"/>
+      <w:r>
         <w:t xml:space="preserve">Du </w:t>
       </w:r>
       <w:r>
@@ -5219,7 +5743,7 @@
       <w:r>
         <w:t>"</w:t>
       </w:r>
-      <w:bookmarkEnd w:id="18"/>
+      <w:bookmarkEnd w:id="19"/>
     </w:p>
     <w:p>
       <w:pPr>
@@ -5374,8 +5898,6 @@
       <w:r>
         <w:t>User.cs</w:t>
       </w:r>
-      <w:bookmarkStart w:id="19" w:name="_GoBack"/>
-      <w:bookmarkEnd w:id="19"/>
     </w:p>
     <w:p>
       <w:pPr>
@@ -5393,7 +5915,7 @@
       <w:pPr>
         <w:pStyle w:val="Titre3"/>
       </w:pPr>
-      <w:bookmarkStart w:id="20" w:name="_Toc453566030"/>
+      <w:bookmarkStart w:id="20" w:name="_Toc453568811"/>
       <w:r>
         <w:t>Du c</w:t>
       </w:r>
@@ -5542,13 +6064,6 @@
       <w:pPr>
         <w:spacing w:before="0"/>
         <w:jc w:val="left"/>
-        <w:rPr>
-          <w:rFonts w:ascii="Cambria" w:eastAsiaTheme="majorEastAsia" w:hAnsi="Cambria" w:cstheme="majorBidi"/>
-          <w:i/>
-          <w:iCs/>
-          <w:color w:val="365F91" w:themeColor="accent1" w:themeShade="BF"/>
-          <w:sz w:val="24"/>
-        </w:rPr>
       </w:pPr>
       <w:r>
         <w:br w:type="page"/>
@@ -5558,7 +6073,7 @@
       <w:pPr>
         <w:pStyle w:val="Titre2"/>
       </w:pPr>
-      <w:bookmarkStart w:id="21" w:name="_Toc453566031"/>
+      <w:bookmarkStart w:id="21" w:name="_Toc453568812"/>
       <w:r>
         <w:lastRenderedPageBreak/>
         <w:t>Méthode de communication des applications</w:t>
@@ -5632,32 +6147,16 @@
                               <w:pStyle w:val="Lgende"/>
                               <w:jc w:val="both"/>
                             </w:pPr>
+                            <w:fldSimple w:instr=" SEQ Figure \* ARABIC ">
+                              <w:r>
+                                <w:rPr>
+                                  <w:noProof/>
+                                </w:rPr>
+                                <w:t>11</w:t>
+                              </w:r>
+                            </w:fldSimple>
                             <w:r>
-                              <w:fldChar w:fldCharType="begin"/>
-                            </w:r>
-                            <w:r>
-                              <w:instrText xml:space="preserve"> SEQ Figure \* ARABIC </w:instrText>
-                            </w:r>
-                            <w:r>
-                              <w:fldChar w:fldCharType="separate"/>
-                            </w:r>
-                            <w:r>
-                              <w:rPr>
-                                <w:noProof/>
-                              </w:rPr>
-                              <w:t>9</w:t>
-                            </w:r>
-                            <w:r>
-                              <w:rPr>
-                                <w:noProof/>
-                              </w:rPr>
-                              <w:fldChar w:fldCharType="end"/>
-                            </w:r>
-                            <w:r>
-                              <w:t xml:space="preserve"> S</w:t>
-                            </w:r>
-                            <w:r>
-                              <w:t>chéma de communication des applications</w:t>
+                              <w:t xml:space="preserve"> Schéma de communication des applications</w:t>
                             </w:r>
                           </w:p>
                         </w:txbxContent>
@@ -5682,7 +6181,7 @@
           </mc:Choice>
           <mc:Fallback>
             <w:pict>
-              <v:shape id="Zone de texte 12" o:spid="_x0000_s1032" type="#_x0000_t202" style="position:absolute;left:0;text-align:left;margin-left:65.7pt;margin-top:457.3pt;width:155.8pt;height:18.25pt;z-index:251682304;visibility:visible;mso-wrap-style:square;mso-width-percent:0;mso-height-percent:0;mso-wrap-distance-left:9pt;mso-wrap-distance-top:0;mso-wrap-distance-right:9pt;mso-wrap-distance-bottom:0;mso-position-horizontal:absolute;mso-position-horizontal-relative:text;mso-position-vertical:absolute;mso-position-vertical-relative:text;mso-width-percent:0;mso-height-percent:0;mso-width-relative:margin;mso-height-relative:margin;v-text-anchor:top" o:gfxdata="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" stroked="f">
+              <v:shape id="Zone de texte 12" o:spid="_x0000_s1034" type="#_x0000_t202" style="position:absolute;left:0;text-align:left;margin-left:65.7pt;margin-top:457.3pt;width:155.8pt;height:18.25pt;z-index:251682304;visibility:visible;mso-wrap-style:square;mso-width-percent:0;mso-height-percent:0;mso-wrap-distance-left:9pt;mso-wrap-distance-top:0;mso-wrap-distance-right:9pt;mso-wrap-distance-bottom:0;mso-position-horizontal:absolute;mso-position-horizontal-relative:text;mso-position-vertical:absolute;mso-position-vertical-relative:text;mso-width-percent:0;mso-height-percent:0;mso-width-relative:margin;mso-height-relative:margin;v-text-anchor:top" o:gfxdata="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" stroked="f">
                 <v:textbox inset="0,0,0,0">
                   <w:txbxContent>
                     <w:p>
@@ -5690,32 +6189,16 @@
                         <w:pStyle w:val="Lgende"/>
                         <w:jc w:val="both"/>
                       </w:pPr>
+                      <w:fldSimple w:instr=" SEQ Figure \* ARABIC ">
+                        <w:r>
+                          <w:rPr>
+                            <w:noProof/>
+                          </w:rPr>
+                          <w:t>11</w:t>
+                        </w:r>
+                      </w:fldSimple>
                       <w:r>
-                        <w:fldChar w:fldCharType="begin"/>
-                      </w:r>
-                      <w:r>
-                        <w:instrText xml:space="preserve"> SEQ Figure \* ARABIC </w:instrText>
-                      </w:r>
-                      <w:r>
-                        <w:fldChar w:fldCharType="separate"/>
-                      </w:r>
-                      <w:r>
-                        <w:rPr>
-                          <w:noProof/>
-                        </w:rPr>
-                        <w:t>9</w:t>
-                      </w:r>
-                      <w:r>
-                        <w:rPr>
-                          <w:noProof/>
-                        </w:rPr>
-                        <w:fldChar w:fldCharType="end"/>
-                      </w:r>
-                      <w:r>
-                        <w:t xml:space="preserve"> S</w:t>
-                      </w:r>
-                      <w:r>
-                        <w:t>chéma de communication des applications</w:t>
+                        <w:t xml:space="preserve"> Schéma de communication des applications</w:t>
                       </w:r>
                     </w:p>
                   </w:txbxContent>
@@ -5732,7 +6215,7 @@
         </w:rPr>
         <w:pict>
           <v:shape id="_x0000_s1029" type="#_x0000_t75" style="position:absolute;left:0;text-align:left;margin-left:.3pt;margin-top:9.4pt;width:453.3pt;height:432.65pt;z-index:251707904;mso-position-horizontal-relative:text;mso-position-vertical-relative:text;mso-width-relative:page;mso-height-relative:page">
-            <v:imagedata r:id="rId18" o:title="Untitled (4)"/>
+            <v:imagedata r:id="rId20" o:title="Untitled (4)"/>
             <w10:wrap type="square"/>
           </v:shape>
         </w:pict>
@@ -5819,6 +6302,7 @@
       <w:tblGrid>
         <w:gridCol w:w="1951"/>
         <w:gridCol w:w="7229"/>
+        <w:gridCol w:w="108"/>
       </w:tblGrid>
       <w:tr>
         <w:tc>
@@ -5834,6 +6318,7 @@
         <w:tc>
           <w:tcPr>
             <w:tcW w:w="7229" w:type="dxa"/>
+            <w:gridSpan w:val="2"/>
           </w:tcPr>
           <w:p>
             <w:r>
@@ -5860,6 +6345,7 @@
         <w:tc>
           <w:tcPr>
             <w:tcW w:w="7229" w:type="dxa"/>
+            <w:gridSpan w:val="2"/>
           </w:tcPr>
           <w:p>
             <w:r>
@@ -5889,6 +6375,7 @@
         <w:tc>
           <w:tcPr>
             <w:tcW w:w="7229" w:type="dxa"/>
+            <w:gridSpan w:val="2"/>
           </w:tcPr>
           <w:p>
             <w:r>
@@ -5918,6 +6405,7 @@
         <w:tc>
           <w:tcPr>
             <w:tcW w:w="7229" w:type="dxa"/>
+            <w:gridSpan w:val="2"/>
           </w:tcPr>
           <w:p>
             <w:r>
@@ -5953,6 +6441,7 @@
         <w:tc>
           <w:tcPr>
             <w:tcW w:w="7229" w:type="dxa"/>
+            <w:gridSpan w:val="2"/>
           </w:tcPr>
           <w:p>
             <w:r>
@@ -5990,6 +6479,7 @@
         <w:tc>
           <w:tcPr>
             <w:tcW w:w="7229" w:type="dxa"/>
+            <w:gridSpan w:val="2"/>
           </w:tcPr>
           <w:p>
             <w:r>
@@ -6016,6 +6506,7 @@
         <w:tc>
           <w:tcPr>
             <w:tcW w:w="7229" w:type="dxa"/>
+            <w:gridSpan w:val="2"/>
           </w:tcPr>
           <w:p>
             <w:r>
@@ -6045,6 +6536,7 @@
         <w:tc>
           <w:tcPr>
             <w:tcW w:w="7229" w:type="dxa"/>
+            <w:gridSpan w:val="2"/>
           </w:tcPr>
           <w:p>
             <w:r>
@@ -6082,6 +6574,7 @@
         <w:tc>
           <w:tcPr>
             <w:tcW w:w="7229" w:type="dxa"/>
+            <w:gridSpan w:val="2"/>
           </w:tcPr>
           <w:p>
             <w:r>
@@ -6108,6 +6601,10 @@
         </w:tc>
       </w:tr>
       <w:tr>
+        <w:trPr>
+          <w:gridAfter w:val="1"/>
+          <w:wAfter w:w="108" w:type="dxa"/>
+        </w:trPr>
         <w:tc>
           <w:tcPr>
             <w:tcW w:w="1951" w:type="dxa"/>
@@ -6146,12 +6643,100 @@
         </w:tc>
       </w:tr>
     </w:tbl>
-    <w:p/>
     <w:p>
       <w:pPr>
         <w:pStyle w:val="Titre2"/>
       </w:pPr>
-      <w:bookmarkStart w:id="22" w:name="_Toc453566032"/>
+      <w:r>
+        <w:t>Base de données</w:t>
+      </w:r>
+    </w:p>
+    <w:p>
+      <w:pPr>
+        <w:pStyle w:val="Titre3"/>
+      </w:pPr>
+      <w:r>
+        <w:t>Model Conceptuel de données</w:t>
+      </w:r>
+    </w:p>
+    <w:p>
+      <w:r>
+        <w:rPr>
+          <w:noProof/>
+          <w:lang w:eastAsia="fr-CH"/>
+        </w:rPr>
+        <w:drawing>
+          <wp:anchor distT="0" distB="0" distL="114300" distR="114300" simplePos="0" relativeHeight="251715072" behindDoc="0" locked="0" layoutInCell="1" allowOverlap="1" wp14:anchorId="6E4793CC" wp14:editId="4AFDEA40">
+            <wp:simplePos x="0" y="0"/>
+            <wp:positionH relativeFrom="margin">
+              <wp:align>center</wp:align>
+            </wp:positionH>
+            <wp:positionV relativeFrom="paragraph">
+              <wp:posOffset>61595</wp:posOffset>
+            </wp:positionV>
+            <wp:extent cx="3679190" cy="2218690"/>
+            <wp:effectExtent l="0" t="0" r="0" b="0"/>
+            <wp:wrapTopAndBottom/>
+            <wp:docPr id="18" name="Image 18"/>
+            <wp:cNvGraphicFramePr>
+              <a:graphicFrameLocks xmlns:a="http://schemas.openxmlformats.org/drawingml/2006/main" noChangeAspect="1"/>
+            </wp:cNvGraphicFramePr>
+            <a:graphic xmlns:a="http://schemas.openxmlformats.org/drawingml/2006/main">
+              <a:graphicData uri="http://schemas.openxmlformats.org/drawingml/2006/picture">
+                <pic:pic xmlns:pic="http://schemas.openxmlformats.org/drawingml/2006/picture">
+                  <pic:nvPicPr>
+                    <pic:cNvPr id="0" name=""/>
+                    <pic:cNvPicPr/>
+                  </pic:nvPicPr>
+                  <pic:blipFill>
+                    <a:blip r:embed="rId21">
+                      <a:extLst>
+                        <a:ext uri="{28A0092B-C50C-407E-A947-70E740481C1C}">
+                          <a14:useLocalDpi xmlns:a14="http://schemas.microsoft.com/office/drawing/2010/main" val="0"/>
+                        </a:ext>
+                      </a:extLst>
+                    </a:blip>
+                    <a:stretch>
+                      <a:fillRect/>
+                    </a:stretch>
+                  </pic:blipFill>
+                  <pic:spPr>
+                    <a:xfrm>
+                      <a:off x="0" y="0"/>
+                      <a:ext cx="3679190" cy="2218690"/>
+                    </a:xfrm>
+                    <a:prstGeom prst="rect">
+                      <a:avLst/>
+                    </a:prstGeom>
+                  </pic:spPr>
+                </pic:pic>
+              </a:graphicData>
+            </a:graphic>
+            <wp14:sizeRelH relativeFrom="page">
+              <wp14:pctWidth>0</wp14:pctWidth>
+            </wp14:sizeRelH>
+            <wp14:sizeRelV relativeFrom="page">
+              <wp14:pctHeight>0</wp14:pctHeight>
+            </wp14:sizeRelV>
+          </wp:anchor>
+        </w:drawing>
+      </w:r>
+      <w:r>
+        <w:t>Lors de la création de la base de données, j'ai dû modifier certaines tables car cela m'a permis d'éviter le traitement de données inutiles dans mon application.</w:t>
+      </w:r>
+    </w:p>
+    <w:p>
+      <w:r>
+        <w:t>Les explications concernant les différents champs de la base de données sont données en annexe.</w:t>
+      </w:r>
+      <w:bookmarkStart w:id="22" w:name="_GoBack"/>
+      <w:bookmarkEnd w:id="22"/>
+    </w:p>
+    <w:p>
+      <w:pPr>
+        <w:pStyle w:val="Titre2"/>
+      </w:pPr>
+      <w:bookmarkStart w:id="23" w:name="_Toc453568813"/>
       <w:r>
         <w:t xml:space="preserve">Descritpion des </w:t>
       </w:r>
@@ -6170,17 +6755,17 @@
       <w:r>
         <w:t>ient</w:t>
       </w:r>
-      <w:bookmarkEnd w:id="22"/>
+      <w:bookmarkEnd w:id="23"/>
     </w:p>
     <w:p>
       <w:pPr>
         <w:pStyle w:val="Titre3"/>
       </w:pPr>
-      <w:bookmarkStart w:id="23" w:name="_Toc453566033"/>
+      <w:bookmarkStart w:id="24" w:name="_Toc453568814"/>
       <w:r>
         <w:t>Classe Client</w:t>
       </w:r>
-      <w:bookmarkEnd w:id="23"/>
+      <w:bookmarkEnd w:id="24"/>
     </w:p>
     <w:p>
       <w:pPr>
@@ -6209,6 +6794,7 @@
         <w:pStyle w:val="Titre4"/>
       </w:pPr>
       <w:r>
+        <w:lastRenderedPageBreak/>
         <w:t>ResetConnection()</w:t>
       </w:r>
     </w:p>
@@ -6535,11 +7121,11 @@
       <w:pPr>
         <w:pStyle w:val="Titre3"/>
       </w:pPr>
-      <w:bookmarkStart w:id="24" w:name="_Toc453566034"/>
+      <w:bookmarkStart w:id="25" w:name="_Toc453568815"/>
       <w:r>
         <w:t>Classe UpdateUsers</w:t>
       </w:r>
-      <w:bookmarkEnd w:id="24"/>
+      <w:bookmarkEnd w:id="25"/>
     </w:p>
     <w:p>
       <w:pPr>
@@ -7040,11 +7626,11 @@
       <w:pPr>
         <w:pStyle w:val="Titre3"/>
       </w:pPr>
-      <w:bookmarkStart w:id="25" w:name="_Toc453566035"/>
+      <w:bookmarkStart w:id="26" w:name="_Toc453568816"/>
       <w:r>
         <w:t>Classe FrmProgram</w:t>
       </w:r>
-      <w:bookmarkEnd w:id="25"/>
+      <w:bookmarkEnd w:id="26"/>
     </w:p>
     <w:p>
       <w:r>
@@ -7475,21 +8061,21 @@
       <w:pPr>
         <w:pStyle w:val="Titre2"/>
       </w:pPr>
-      <w:bookmarkStart w:id="26" w:name="_Toc453566036"/>
+      <w:bookmarkStart w:id="27" w:name="_Toc453568817"/>
       <w:r>
         <w:t>Descritpion des méthodes principales du Server</w:t>
       </w:r>
-      <w:bookmarkEnd w:id="26"/>
+      <w:bookmarkEnd w:id="27"/>
     </w:p>
     <w:p>
       <w:pPr>
         <w:pStyle w:val="Titre3"/>
       </w:pPr>
-      <w:bookmarkStart w:id="27" w:name="_Toc453566037"/>
+      <w:bookmarkStart w:id="28" w:name="_Toc453568818"/>
       <w:r>
         <w:t>Classe ClientConnectToServ</w:t>
       </w:r>
-      <w:bookmarkEnd w:id="27"/>
+      <w:bookmarkEnd w:id="28"/>
     </w:p>
     <w:p>
       <w:r>
@@ -8041,12 +8627,12 @@
       <w:pPr>
         <w:pStyle w:val="Titre3"/>
       </w:pPr>
-      <w:bookmarkStart w:id="28" w:name="_Toc453566038"/>
+      <w:bookmarkStart w:id="29" w:name="_Toc453568819"/>
       <w:r>
         <w:lastRenderedPageBreak/>
         <w:t>Classe RequestSQL</w:t>
       </w:r>
-      <w:bookmarkEnd w:id="28"/>
+      <w:bookmarkEnd w:id="29"/>
     </w:p>
     <w:p>
       <w:r>
@@ -8444,14 +9030,14 @@
       <w:pPr>
         <w:pStyle w:val="Titre1"/>
       </w:pPr>
-      <w:bookmarkStart w:id="29" w:name="_Toc453566039"/>
+      <w:bookmarkStart w:id="30" w:name="_Toc453568820"/>
       <w:r>
         <w:t>Protocole de</w:t>
       </w:r>
       <w:r>
         <w:t xml:space="preserve"> tests</w:t>
       </w:r>
-      <w:bookmarkEnd w:id="29"/>
+      <w:bookmarkEnd w:id="30"/>
     </w:p>
     <w:p>
       <w:r>
@@ -8467,22 +9053,22 @@
       <w:pPr>
         <w:pStyle w:val="Titre1"/>
       </w:pPr>
-      <w:bookmarkStart w:id="30" w:name="_Toc453566040"/>
+      <w:bookmarkStart w:id="31" w:name="_Toc453568821"/>
       <w:r>
         <w:lastRenderedPageBreak/>
         <w:t>Conclusion</w:t>
       </w:r>
-      <w:bookmarkEnd w:id="30"/>
+      <w:bookmarkEnd w:id="31"/>
     </w:p>
     <w:p>
       <w:pPr>
         <w:pStyle w:val="Titre2"/>
       </w:pPr>
-      <w:bookmarkStart w:id="31" w:name="_Toc453566041"/>
+      <w:bookmarkStart w:id="32" w:name="_Toc453568822"/>
       <w:r>
         <w:t>Bilan personnel</w:t>
       </w:r>
-      <w:bookmarkEnd w:id="31"/>
+      <w:bookmarkEnd w:id="32"/>
     </w:p>
     <w:p>
       <w:pPr>
@@ -8640,11 +9226,11 @@
       <w:pPr>
         <w:pStyle w:val="Titre2"/>
       </w:pPr>
-      <w:bookmarkStart w:id="32" w:name="_Toc453566042"/>
+      <w:bookmarkStart w:id="33" w:name="_Toc453568823"/>
       <w:r>
         <w:t>Difficultés rencontrées</w:t>
       </w:r>
-      <w:bookmarkEnd w:id="32"/>
+      <w:bookmarkEnd w:id="33"/>
       <w:r>
         <w:t xml:space="preserve"> </w:t>
       </w:r>
@@ -8917,16 +9503,15 @@
       </w:r>
     </w:p>
     <w:p>
-      <w:r>
-        <w:br w:type="page"/>
-      </w:r>
-    </w:p>
-    <w:p>
       <w:pPr>
         <w:pStyle w:val="EnterToChariot"/>
       </w:pPr>
-      <w:r>
-        <w:lastRenderedPageBreak/>
+    </w:p>
+    <w:p>
+      <w:pPr>
+        <w:pStyle w:val="EnterToChariot"/>
+      </w:pPr>
+      <w:r>
         <w:t xml:space="preserve">J'ai alors pensé </w:t>
       </w:r>
       <w:r>
@@ -9289,21 +9874,17 @@
     </w:p>
     <w:p>
       <w:pPr>
-        <w:pStyle w:val="EnterToChariot"/>
-      </w:pPr>
-    </w:p>
-    <w:p>
-      <w:pPr>
         <w:pStyle w:val="Titre2"/>
       </w:pPr>
-      <w:bookmarkStart w:id="33" w:name="_Toc453566043"/>
-      <w:r>
+      <w:bookmarkStart w:id="34" w:name="_Toc453568824"/>
+      <w:r>
+        <w:lastRenderedPageBreak/>
         <w:t>Difficultés non résolue</w:t>
       </w:r>
       <w:r>
         <w:t>s</w:t>
       </w:r>
-      <w:bookmarkEnd w:id="33"/>
+      <w:bookmarkEnd w:id="34"/>
     </w:p>
     <w:p>
       <w:r>
@@ -9342,22 +9923,42 @@
       <w:pPr>
         <w:pStyle w:val="Titre2"/>
       </w:pPr>
-      <w:bookmarkStart w:id="34" w:name="_Toc453566044"/>
-      <w:r>
-        <w:t>Amélioration future</w:t>
-      </w:r>
-      <w:bookmarkEnd w:id="34"/>
-    </w:p>
-    <w:p>
-      <w:pPr>
-        <w:rPr>
-          <w:spacing w:val="15"/>
-        </w:rPr>
-      </w:pPr>
+      <w:bookmarkStart w:id="35" w:name="_Toc453568825"/>
+      <w:r>
+        <w:t xml:space="preserve">Amélioration </w:t>
+      </w:r>
+      <w:bookmarkEnd w:id="35"/>
+      <w:r>
+        <w:t>Envisageable</w:t>
+      </w:r>
+    </w:p>
+    <w:p>
+      <w:pPr>
+        <w:pStyle w:val="Paragraphedeliste"/>
+        <w:numPr>
+          <w:ilvl w:val="0"/>
+          <w:numId w:val="17"/>
+        </w:numPr>
+      </w:pPr>
+      <w:r>
+        <w:t>Optimisation de l'envoi de données entre le serveur et clients.</w:t>
+      </w:r>
+    </w:p>
+    <w:p>
+      <w:pPr>
+        <w:pStyle w:val="Paragraphedeliste"/>
+        <w:numPr>
+          <w:ilvl w:val="0"/>
+          <w:numId w:val="17"/>
+        </w:numPr>
+      </w:pPr>
+      <w:r>
+        <w:t>Correction des problèmes non résolues.</w:t>
+      </w:r>
     </w:p>
     <w:sectPr>
-      <w:headerReference w:type="default" r:id="rId19"/>
-      <w:footerReference w:type="default" r:id="rId20"/>
+      <w:headerReference w:type="default" r:id="rId22"/>
+      <w:footerReference w:type="default" r:id="rId23"/>
       <w:pgSz w:w="11906" w:h="16838"/>
       <w:pgMar w:top="1417" w:right="1417" w:bottom="1417" w:left="1417" w:header="708" w:footer="708" w:gutter="0"/>
       <w:cols w:space="708"/>
@@ -9403,7 +10004,6 @@
         <w:docPartUnique/>
       </w:docPartObj>
     </w:sdtPr>
-    <w:sdtEndPr/>
     <w:sdtContent>
       <w:p>
         <w:pPr>
@@ -9424,7 +10024,7 @@
             <w:noProof/>
             <w:lang w:val="fr-FR"/>
           </w:rPr>
-          <w:t>8</w:t>
+          <w:t>12</w:t>
         </w:r>
         <w:r>
           <w:fldChar w:fldCharType="end"/>
@@ -9857,6 +10457,119 @@
     </w:lvl>
   </w:abstractNum>
   <w:abstractNum w:abstractNumId="3">
+    <w:nsid w:val="1E1254F5"/>
+    <w:multiLevelType w:val="hybridMultilevel"/>
+    <w:tmpl w:val="2DAED7FC"/>
+    <w:lvl w:ilvl="0" w:tplc="100C0001">
+      <w:start w:val="1"/>
+      <w:numFmt w:val="bullet"/>
+      <w:lvlText w:val=""/>
+      <w:lvlJc w:val="left"/>
+      <w:pPr>
+        <w:ind w:left="720" w:hanging="360"/>
+      </w:pPr>
+      <w:rPr>
+        <w:rFonts w:ascii="Symbol" w:hAnsi="Symbol" w:hint="default"/>
+      </w:rPr>
+    </w:lvl>
+    <w:lvl w:ilvl="1" w:tplc="100C0003">
+      <w:start w:val="1"/>
+      <w:numFmt w:val="bullet"/>
+      <w:lvlText w:val="o"/>
+      <w:lvlJc w:val="left"/>
+      <w:pPr>
+        <w:ind w:left="1440" w:hanging="360"/>
+      </w:pPr>
+      <w:rPr>
+        <w:rFonts w:ascii="Courier New" w:hAnsi="Courier New" w:cs="Courier New" w:hint="default"/>
+      </w:rPr>
+    </w:lvl>
+    <w:lvl w:ilvl="2" w:tplc="100C0005" w:tentative="1">
+      <w:start w:val="1"/>
+      <w:numFmt w:val="bullet"/>
+      <w:lvlText w:val=""/>
+      <w:lvlJc w:val="left"/>
+      <w:pPr>
+        <w:ind w:left="2160" w:hanging="360"/>
+      </w:pPr>
+      <w:rPr>
+        <w:rFonts w:ascii="Wingdings" w:hAnsi="Wingdings" w:hint="default"/>
+      </w:rPr>
+    </w:lvl>
+    <w:lvl w:ilvl="3" w:tplc="100C0001" w:tentative="1">
+      <w:start w:val="1"/>
+      <w:numFmt w:val="bullet"/>
+      <w:lvlText w:val=""/>
+      <w:lvlJc w:val="left"/>
+      <w:pPr>
+        <w:ind w:left="2880" w:hanging="360"/>
+      </w:pPr>
+      <w:rPr>
+        <w:rFonts w:ascii="Symbol" w:hAnsi="Symbol" w:hint="default"/>
+      </w:rPr>
+    </w:lvl>
+    <w:lvl w:ilvl="4" w:tplc="100C0003" w:tentative="1">
+      <w:start w:val="1"/>
+      <w:numFmt w:val="bullet"/>
+      <w:lvlText w:val="o"/>
+      <w:lvlJc w:val="left"/>
+      <w:pPr>
+        <w:ind w:left="3600" w:hanging="360"/>
+      </w:pPr>
+      <w:rPr>
+        <w:rFonts w:ascii="Courier New" w:hAnsi="Courier New" w:cs="Courier New" w:hint="default"/>
+      </w:rPr>
+    </w:lvl>
+    <w:lvl w:ilvl="5" w:tplc="100C0005" w:tentative="1">
+      <w:start w:val="1"/>
+      <w:numFmt w:val="bullet"/>
+      <w:lvlText w:val=""/>
+      <w:lvlJc w:val="left"/>
+      <w:pPr>
+        <w:ind w:left="4320" w:hanging="360"/>
+      </w:pPr>
+      <w:rPr>
+        <w:rFonts w:ascii="Wingdings" w:hAnsi="Wingdings" w:hint="default"/>
+      </w:rPr>
+    </w:lvl>
+    <w:lvl w:ilvl="6" w:tplc="100C0001" w:tentative="1">
+      <w:start w:val="1"/>
+      <w:numFmt w:val="bullet"/>
+      <w:lvlText w:val=""/>
+      <w:lvlJc w:val="left"/>
+      <w:pPr>
+        <w:ind w:left="5040" w:hanging="360"/>
+      </w:pPr>
+      <w:rPr>
+        <w:rFonts w:ascii="Symbol" w:hAnsi="Symbol" w:hint="default"/>
+      </w:rPr>
+    </w:lvl>
+    <w:lvl w:ilvl="7" w:tplc="100C0003" w:tentative="1">
+      <w:start w:val="1"/>
+      <w:numFmt w:val="bullet"/>
+      <w:lvlText w:val="o"/>
+      <w:lvlJc w:val="left"/>
+      <w:pPr>
+        <w:ind w:left="5760" w:hanging="360"/>
+      </w:pPr>
+      <w:rPr>
+        <w:rFonts w:ascii="Courier New" w:hAnsi="Courier New" w:cs="Courier New" w:hint="default"/>
+      </w:rPr>
+    </w:lvl>
+    <w:lvl w:ilvl="8" w:tplc="100C0005" w:tentative="1">
+      <w:start w:val="1"/>
+      <w:numFmt w:val="bullet"/>
+      <w:lvlText w:val=""/>
+      <w:lvlJc w:val="left"/>
+      <w:pPr>
+        <w:ind w:left="6480" w:hanging="360"/>
+      </w:pPr>
+      <w:rPr>
+        <w:rFonts w:ascii="Wingdings" w:hAnsi="Wingdings" w:hint="default"/>
+      </w:rPr>
+    </w:lvl>
+  </w:abstractNum>
+  <w:abstractNum w:abstractNumId="4">
     <w:nsid w:val="1F0716C3"/>
     <w:multiLevelType w:val="hybridMultilevel"/>
     <w:tmpl w:val="C90A200C"/>
@@ -9969,7 +10682,7 @@
       </w:rPr>
     </w:lvl>
   </w:abstractNum>
-  <w:abstractNum w:abstractNumId="4">
+  <w:abstractNum w:abstractNumId="5">
     <w:nsid w:val="1FBD4994"/>
     <w:multiLevelType w:val="hybridMultilevel"/>
     <w:tmpl w:val="F2AAEDC4"/>
@@ -10082,7 +10795,7 @@
       </w:rPr>
     </w:lvl>
   </w:abstractNum>
-  <w:abstractNum w:abstractNumId="5">
+  <w:abstractNum w:abstractNumId="6">
     <w:nsid w:val="23DD0105"/>
     <w:multiLevelType w:val="hybridMultilevel"/>
     <w:tmpl w:val="95788F24"/>
@@ -10195,7 +10908,7 @@
       </w:rPr>
     </w:lvl>
   </w:abstractNum>
-  <w:abstractNum w:abstractNumId="6">
+  <w:abstractNum w:abstractNumId="7">
     <w:nsid w:val="2DEA1A6F"/>
     <w:multiLevelType w:val="hybridMultilevel"/>
     <w:tmpl w:val="014C3FC6"/>
@@ -10308,7 +11021,7 @@
       </w:rPr>
     </w:lvl>
   </w:abstractNum>
-  <w:abstractNum w:abstractNumId="7">
+  <w:abstractNum w:abstractNumId="8">
     <w:nsid w:val="35BF2705"/>
     <w:multiLevelType w:val="hybridMultilevel"/>
     <w:tmpl w:val="1118402C"/>
@@ -10421,7 +11134,7 @@
       </w:rPr>
     </w:lvl>
   </w:abstractNum>
-  <w:abstractNum w:abstractNumId="8">
+  <w:abstractNum w:abstractNumId="9">
     <w:nsid w:val="3AE76F31"/>
     <w:multiLevelType w:val="hybridMultilevel"/>
     <w:tmpl w:val="DE4EEA6A"/>
@@ -10534,7 +11247,7 @@
       </w:rPr>
     </w:lvl>
   </w:abstractNum>
-  <w:abstractNum w:abstractNumId="9">
+  <w:abstractNum w:abstractNumId="10">
     <w:nsid w:val="41701C71"/>
     <w:multiLevelType w:val="hybridMultilevel"/>
     <w:tmpl w:val="923CA742"/>
@@ -10647,7 +11360,7 @@
       </w:rPr>
     </w:lvl>
   </w:abstractNum>
-  <w:abstractNum w:abstractNumId="10">
+  <w:abstractNum w:abstractNumId="11">
     <w:nsid w:val="58A02E7E"/>
     <w:multiLevelType w:val="hybridMultilevel"/>
     <w:tmpl w:val="A84C093C"/>
@@ -10760,7 +11473,7 @@
       </w:rPr>
     </w:lvl>
   </w:abstractNum>
-  <w:abstractNum w:abstractNumId="11">
+  <w:abstractNum w:abstractNumId="12">
     <w:nsid w:val="5E3E2F76"/>
     <w:multiLevelType w:val="hybridMultilevel"/>
     <w:tmpl w:val="166446E6"/>
@@ -10873,7 +11586,7 @@
       </w:rPr>
     </w:lvl>
   </w:abstractNum>
-  <w:abstractNum w:abstractNumId="12">
+  <w:abstractNum w:abstractNumId="13">
     <w:nsid w:val="60684353"/>
     <w:multiLevelType w:val="hybridMultilevel"/>
     <w:tmpl w:val="19E85084"/>
@@ -10986,7 +11699,7 @@
       </w:rPr>
     </w:lvl>
   </w:abstractNum>
-  <w:abstractNum w:abstractNumId="13">
+  <w:abstractNum w:abstractNumId="14">
     <w:nsid w:val="6C0D0414"/>
     <w:multiLevelType w:val="hybridMultilevel"/>
     <w:tmpl w:val="7DE663B0"/>
@@ -11099,7 +11812,120 @@
       </w:rPr>
     </w:lvl>
   </w:abstractNum>
-  <w:abstractNum w:abstractNumId="14">
+  <w:abstractNum w:abstractNumId="15">
+    <w:nsid w:val="72F03DAE"/>
+    <w:multiLevelType w:val="hybridMultilevel"/>
+    <w:tmpl w:val="EADA758C"/>
+    <w:lvl w:ilvl="0" w:tplc="F35A6FEA">
+      <w:start w:val="1"/>
+      <w:numFmt w:val="bullet"/>
+      <w:lvlText w:val=""/>
+      <w:lvlJc w:val="left"/>
+      <w:pPr>
+        <w:ind w:left="720" w:hanging="360"/>
+      </w:pPr>
+      <w:rPr>
+        <w:rFonts w:ascii="Wingdings" w:hAnsi="Wingdings" w:hint="default"/>
+      </w:rPr>
+    </w:lvl>
+    <w:lvl w:ilvl="1" w:tplc="100C0003" w:tentative="1">
+      <w:start w:val="1"/>
+      <w:numFmt w:val="bullet"/>
+      <w:lvlText w:val="o"/>
+      <w:lvlJc w:val="left"/>
+      <w:pPr>
+        <w:ind w:left="1440" w:hanging="360"/>
+      </w:pPr>
+      <w:rPr>
+        <w:rFonts w:ascii="Courier New" w:hAnsi="Courier New" w:cs="Courier New" w:hint="default"/>
+      </w:rPr>
+    </w:lvl>
+    <w:lvl w:ilvl="2" w:tplc="100C0005" w:tentative="1">
+      <w:start w:val="1"/>
+      <w:numFmt w:val="bullet"/>
+      <w:lvlText w:val=""/>
+      <w:lvlJc w:val="left"/>
+      <w:pPr>
+        <w:ind w:left="2160" w:hanging="360"/>
+      </w:pPr>
+      <w:rPr>
+        <w:rFonts w:ascii="Wingdings" w:hAnsi="Wingdings" w:hint="default"/>
+      </w:rPr>
+    </w:lvl>
+    <w:lvl w:ilvl="3" w:tplc="100C0001" w:tentative="1">
+      <w:start w:val="1"/>
+      <w:numFmt w:val="bullet"/>
+      <w:lvlText w:val=""/>
+      <w:lvlJc w:val="left"/>
+      <w:pPr>
+        <w:ind w:left="2880" w:hanging="360"/>
+      </w:pPr>
+      <w:rPr>
+        <w:rFonts w:ascii="Symbol" w:hAnsi="Symbol" w:hint="default"/>
+      </w:rPr>
+    </w:lvl>
+    <w:lvl w:ilvl="4" w:tplc="100C0003" w:tentative="1">
+      <w:start w:val="1"/>
+      <w:numFmt w:val="bullet"/>
+      <w:lvlText w:val="o"/>
+      <w:lvlJc w:val="left"/>
+      <w:pPr>
+        <w:ind w:left="3600" w:hanging="360"/>
+      </w:pPr>
+      <w:rPr>
+        <w:rFonts w:ascii="Courier New" w:hAnsi="Courier New" w:cs="Courier New" w:hint="default"/>
+      </w:rPr>
+    </w:lvl>
+    <w:lvl w:ilvl="5" w:tplc="100C0005" w:tentative="1">
+      <w:start w:val="1"/>
+      <w:numFmt w:val="bullet"/>
+      <w:lvlText w:val=""/>
+      <w:lvlJc w:val="left"/>
+      <w:pPr>
+        <w:ind w:left="4320" w:hanging="360"/>
+      </w:pPr>
+      <w:rPr>
+        <w:rFonts w:ascii="Wingdings" w:hAnsi="Wingdings" w:hint="default"/>
+      </w:rPr>
+    </w:lvl>
+    <w:lvl w:ilvl="6" w:tplc="100C0001" w:tentative="1">
+      <w:start w:val="1"/>
+      <w:numFmt w:val="bullet"/>
+      <w:lvlText w:val=""/>
+      <w:lvlJc w:val="left"/>
+      <w:pPr>
+        <w:ind w:left="5040" w:hanging="360"/>
+      </w:pPr>
+      <w:rPr>
+        <w:rFonts w:ascii="Symbol" w:hAnsi="Symbol" w:hint="default"/>
+      </w:rPr>
+    </w:lvl>
+    <w:lvl w:ilvl="7" w:tplc="100C0003" w:tentative="1">
+      <w:start w:val="1"/>
+      <w:numFmt w:val="bullet"/>
+      <w:lvlText w:val="o"/>
+      <w:lvlJc w:val="left"/>
+      <w:pPr>
+        <w:ind w:left="5760" w:hanging="360"/>
+      </w:pPr>
+      <w:rPr>
+        <w:rFonts w:ascii="Courier New" w:hAnsi="Courier New" w:cs="Courier New" w:hint="default"/>
+      </w:rPr>
+    </w:lvl>
+    <w:lvl w:ilvl="8" w:tplc="100C0005" w:tentative="1">
+      <w:start w:val="1"/>
+      <w:numFmt w:val="bullet"/>
+      <w:lvlText w:val=""/>
+      <w:lvlJc w:val="left"/>
+      <w:pPr>
+        <w:ind w:left="6480" w:hanging="360"/>
+      </w:pPr>
+      <w:rPr>
+        <w:rFonts w:ascii="Wingdings" w:hAnsi="Wingdings" w:hint="default"/>
+      </w:rPr>
+    </w:lvl>
+  </w:abstractNum>
+  <w:abstractNum w:abstractNumId="16">
     <w:nsid w:val="74C459CA"/>
     <w:multiLevelType w:val="hybridMultilevel"/>
     <w:tmpl w:val="0F686648"/>
@@ -11212,7 +12038,7 @@
       </w:rPr>
     </w:lvl>
   </w:abstractNum>
-  <w:abstractNum w:abstractNumId="15">
+  <w:abstractNum w:abstractNumId="17">
     <w:nsid w:val="7D602331"/>
     <w:multiLevelType w:val="hybridMultilevel"/>
     <w:tmpl w:val="712C1808"/>
@@ -11326,52 +12152,58 @@
     </w:lvl>
   </w:abstractNum>
   <w:num w:numId="1">
-    <w:abstractNumId w:val="11"/>
+    <w:abstractNumId w:val="12"/>
   </w:num>
   <w:num w:numId="2">
-    <w:abstractNumId w:val="5"/>
+    <w:abstractNumId w:val="6"/>
   </w:num>
   <w:num w:numId="3">
     <w:abstractNumId w:val="1"/>
   </w:num>
   <w:num w:numId="4">
+    <w:abstractNumId w:val="10"/>
+  </w:num>
+  <w:num w:numId="5">
+    <w:abstractNumId w:val="14"/>
+  </w:num>
+  <w:num w:numId="6">
+    <w:abstractNumId w:val="17"/>
+  </w:num>
+  <w:num w:numId="7">
     <w:abstractNumId w:val="9"/>
   </w:num>
-  <w:num w:numId="5">
-    <w:abstractNumId w:val="13"/>
-  </w:num>
-  <w:num w:numId="6">
-    <w:abstractNumId w:val="15"/>
-  </w:num>
-  <w:num w:numId="7">
+  <w:num w:numId="8">
     <w:abstractNumId w:val="8"/>
-  </w:num>
-  <w:num w:numId="8">
-    <w:abstractNumId w:val="7"/>
   </w:num>
   <w:num w:numId="9">
     <w:abstractNumId w:val="0"/>
   </w:num>
   <w:num w:numId="10">
-    <w:abstractNumId w:val="6"/>
+    <w:abstractNumId w:val="7"/>
   </w:num>
   <w:num w:numId="11">
-    <w:abstractNumId w:val="10"/>
+    <w:abstractNumId w:val="11"/>
   </w:num>
   <w:num w:numId="12">
-    <w:abstractNumId w:val="12"/>
+    <w:abstractNumId w:val="13"/>
   </w:num>
   <w:num w:numId="13">
     <w:abstractNumId w:val="2"/>
   </w:num>
   <w:num w:numId="14">
+    <w:abstractNumId w:val="5"/>
+  </w:num>
+  <w:num w:numId="15">
     <w:abstractNumId w:val="4"/>
   </w:num>
-  <w:num w:numId="15">
+  <w:num w:numId="16">
+    <w:abstractNumId w:val="16"/>
+  </w:num>
+  <w:num w:numId="17">
+    <w:abstractNumId w:val="15"/>
+  </w:num>
+  <w:num w:numId="18">
     <w:abstractNumId w:val="3"/>
-  </w:num>
-  <w:num w:numId="16">
-    <w:abstractNumId w:val="14"/>
   </w:num>
 </w:numbering>
 </file>
@@ -13071,7 +13903,7 @@
 </file>
 
 <file path=customXml/itemProps1.xml><?xml version="1.0" encoding="utf-8"?>
-<ds:datastoreItem xmlns:ds="http://schemas.openxmlformats.org/officeDocument/2006/customXml" ds:itemID="{25E947FB-594D-4EFD-8B09-3C4313352D3E}">
+<ds:datastoreItem xmlns:ds="http://schemas.openxmlformats.org/officeDocument/2006/customXml" ds:itemID="{9E322658-09E4-4240-B975-6EA85F00DDD8}">
   <ds:schemaRefs>
     <ds:schemaRef ds:uri="http://schemas.openxmlformats.org/officeDocument/2006/bibliography"/>
   </ds:schemaRefs>

</xml_diff>